<commit_message>
Version avanzada del ofertador
</commit_message>
<xml_diff>
--- a/csvofertas/plantilla.docx
+++ b/csvofertas/plantilla.docx
@@ -3,73 +3,6 @@
 <w:document xmlns:wpc="http://schemas.microsoft.com/office/word/2010/wordprocessingCanvas" xmlns:cx="http://schemas.microsoft.com/office/drawing/2014/chartex" xmlns:cx1="http://schemas.microsoft.com/office/drawing/2015/9/8/chartex" xmlns:cx2="http://schemas.microsoft.com/office/drawing/2015/10/21/chartex" xmlns:cx3="http://schemas.microsoft.com/office/drawing/2016/5/9/chartex" xmlns:cx4="http://schemas.microsoft.com/office/drawing/2016/5/10/chartex" xmlns:cx5="http://schemas.microsoft.com/office/drawing/2016/5/11/chartex" xmlns:cx6="http://schemas.microsoft.com/office/drawing/2016/5/12/chartex" xmlns:cx7="http://schemas.microsoft.com/office/drawing/2016/5/13/chartex" xmlns:cx8="http://schemas.microsoft.com/office/drawing/2016/5/14/chartex" xmlns:mc="http://schemas.openxmlformats.org/markup-compatibility/2006" xmlns:aink="http://schemas.microsoft.com/office/drawing/2016/ink" xmlns:am3d="http://schemas.microsoft.com/office/drawing/2017/model3d" xmlns:o="urn:schemas-microsoft-com:office:office" xmlns:oel="http://schemas.microsoft.com/office/2019/extlst" xmlns:r="http://schemas.openxmlformats.org/officeDocument/2006/relationships" xmlns:m="http://schemas.openxmlformats.org/officeDocument/2006/math" xmlns:v="urn:schemas-microsoft-com:vml" xmlns:wp14="http://schemas.microsoft.com/office/word/2010/wordprocessingDrawing" xmlns:wp="http://schemas.openxmlformats.org/drawingml/2006/wordprocessingDrawing" xmlns:w10="urn:schemas-microsoft-com:office:word" xmlns:w="http://schemas.openxmlformats.org/wordprocessingml/2006/main" xmlns:w14="http://schemas.microsoft.com/office/word/2010/wordml" xmlns:w15="http://schemas.microsoft.com/office/word/2012/wordml" xmlns:w16cex="http://schemas.microsoft.com/office/word/2018/wordml/cex" xmlns:w16cid="http://schemas.microsoft.com/office/word/2016/wordml/cid" xmlns:w16="http://schemas.microsoft.com/office/word/2018/wordml" xmlns:w16sdtdh="http://schemas.microsoft.com/office/word/2020/wordml/sdtdatahash" xmlns:w16se="http://schemas.microsoft.com/office/word/2015/wordml/symex" xmlns:wpg="http://schemas.microsoft.com/office/word/2010/wordprocessingGroup" xmlns:wpi="http://schemas.microsoft.com/office/word/2010/wordprocessingInk" xmlns:wne="http://schemas.microsoft.com/office/word/2006/wordml" xmlns:wps="http://schemas.microsoft.com/office/word/2010/wordprocessingShape" mc:Ignorable="w14 w15 w16se w16cid w16 w16cex w16sdtdh wp14">
   <w:body>
     <w:p>
-      <w:r>
-        <w:rPr>
-          <w:noProof/>
-        </w:rPr>
-        <w:drawing>
-          <wp:anchor distT="0" distB="0" distL="114300" distR="114300" simplePos="0" relativeHeight="251658240" behindDoc="1" locked="0" layoutInCell="1" allowOverlap="1" wp14:anchorId="0C06CB40" wp14:editId="3F913505">
-            <wp:simplePos x="0" y="0"/>
-            <wp:positionH relativeFrom="margin">
-              <wp:align>left</wp:align>
-            </wp:positionH>
-            <wp:positionV relativeFrom="paragraph">
-              <wp:posOffset>243417</wp:posOffset>
-            </wp:positionV>
-            <wp:extent cx="3903133" cy="1066165"/>
-            <wp:effectExtent l="0" t="0" r="2540" b="635"/>
-            <wp:wrapNone/>
-            <wp:docPr id="1" name="Imagen 1"/>
-            <wp:cNvGraphicFramePr>
-              <a:graphicFrameLocks xmlns:a="http://schemas.openxmlformats.org/drawingml/2006/main" noChangeAspect="1"/>
-            </wp:cNvGraphicFramePr>
-            <a:graphic xmlns:a="http://schemas.openxmlformats.org/drawingml/2006/main">
-              <a:graphicData uri="http://schemas.openxmlformats.org/drawingml/2006/picture">
-                <pic:pic xmlns:pic="http://schemas.openxmlformats.org/drawingml/2006/picture">
-                  <pic:nvPicPr>
-                    <pic:cNvPr id="0" name="Picture 1"/>
-                    <pic:cNvPicPr>
-                      <a:picLocks noChangeAspect="1" noChangeArrowheads="1"/>
-                    </pic:cNvPicPr>
-                  </pic:nvPicPr>
-                  <pic:blipFill>
-                    <a:blip r:embed="rId6" cstate="print">
-                      <a:extLst>
-                        <a:ext uri="{28A0092B-C50C-407E-A947-70E740481C1C}">
-                          <a14:useLocalDpi xmlns:a14="http://schemas.microsoft.com/office/drawing/2010/main" val="0"/>
-                        </a:ext>
-                      </a:extLst>
-                    </a:blip>
-                    <a:srcRect/>
-                    <a:stretch>
-                      <a:fillRect/>
-                    </a:stretch>
-                  </pic:blipFill>
-                  <pic:spPr bwMode="auto">
-                    <a:xfrm>
-                      <a:off x="0" y="0"/>
-                      <a:ext cx="3903133" cy="1066165"/>
-                    </a:xfrm>
-                    <a:prstGeom prst="rect">
-                      <a:avLst/>
-                    </a:prstGeom>
-                    <a:noFill/>
-                    <a:ln>
-                      <a:noFill/>
-                    </a:ln>
-                  </pic:spPr>
-                </pic:pic>
-              </a:graphicData>
-            </a:graphic>
-            <wp14:sizeRelH relativeFrom="page">
-              <wp14:pctWidth>0</wp14:pctWidth>
-            </wp14:sizeRelH>
-            <wp14:sizeRelV relativeFrom="page">
-              <wp14:pctHeight>0</wp14:pctHeight>
-            </wp14:sizeRelV>
-          </wp:anchor>
-        </w:drawing>
-      </w:r>
       <w:r>
         <w:rPr>
           <w:b/>
@@ -110,7 +43,7 @@
       </w:tblGrid>
       <w:tr>
         <w:trPr>
-          <w:trHeight w:val="2063"/>
+          <w:trHeight w:val="1765"/>
         </w:trPr>
         <w:tc>
           <w:tcPr>
@@ -121,50 +54,131 @@
               <w:rPr>
                 <w:b/>
                 <w:bCs/>
-                <w:sz w:val="24"/>
-                <w:szCs w:val="24"/>
-                <w:u w:val="single" w:color="262626" w:themeColor="text1" w:themeTint="D9"/>
+                <w:color w:val="FFFFFF" w:themeColor="background1"/>
               </w:rPr>
             </w:pPr>
+            <w:r>
+              <w:rPr>
+                <w:noProof/>
+                <w:color w:val="FFFFFF" w:themeColor="background1"/>
+                <w:sz w:val="20"/>
+                <w:szCs w:val="20"/>
+              </w:rPr>
+              <mc:AlternateContent>
+                <mc:Choice Requires="wps">
+                  <w:drawing>
+                    <wp:anchor distT="0" distB="0" distL="114300" distR="114300" simplePos="0" relativeHeight="251667456" behindDoc="1" locked="0" layoutInCell="1" allowOverlap="1" wp14:anchorId="714E09B7" wp14:editId="1DA7E077">
+                      <wp:simplePos x="0" y="0"/>
+                      <wp:positionH relativeFrom="column">
+                        <wp:posOffset>-67098</wp:posOffset>
+                      </wp:positionH>
+                      <wp:positionV relativeFrom="paragraph">
+                        <wp:posOffset>-27093</wp:posOffset>
+                      </wp:positionV>
+                      <wp:extent cx="3535680" cy="245251"/>
+                      <wp:effectExtent l="0" t="0" r="7620" b="2540"/>
+                      <wp:wrapNone/>
+                      <wp:docPr id="3" name="Rectángulo 3"/>
+                      <wp:cNvGraphicFramePr/>
+                      <a:graphic xmlns:a="http://schemas.openxmlformats.org/drawingml/2006/main">
+                        <a:graphicData uri="http://schemas.microsoft.com/office/word/2010/wordprocessingShape">
+                          <wps:wsp>
+                            <wps:cNvSpPr/>
+                            <wps:spPr>
+                              <a:xfrm>
+                                <a:off x="0" y="0"/>
+                                <a:ext cx="3535680" cy="245251"/>
+                              </a:xfrm>
+                              <a:prstGeom prst="rect">
+                                <a:avLst/>
+                              </a:prstGeom>
+                              <a:solidFill>
+                                <a:srgbClr val="F6921A"/>
+                              </a:solidFill>
+                              <a:ln>
+                                <a:noFill/>
+                              </a:ln>
+                            </wps:spPr>
+                            <wps:style>
+                              <a:lnRef idx="2">
+                                <a:schemeClr val="accent1">
+                                  <a:shade val="50000"/>
+                                </a:schemeClr>
+                              </a:lnRef>
+                              <a:fillRef idx="1">
+                                <a:schemeClr val="accent1"/>
+                              </a:fillRef>
+                              <a:effectRef idx="0">
+                                <a:schemeClr val="accent1"/>
+                              </a:effectRef>
+                              <a:fontRef idx="minor">
+                                <a:schemeClr val="lt1"/>
+                              </a:fontRef>
+                            </wps:style>
+                            <wps:bodyPr rot="0" spcFirstLastPara="0" vertOverflow="overflow" horzOverflow="overflow" vert="horz" wrap="square" lIns="91440" tIns="45720" rIns="91440" bIns="45720" numCol="1" spcCol="0" rtlCol="0" fromWordArt="0" anchor="ctr" anchorCtr="0" forceAA="0" compatLnSpc="1">
+                              <a:prstTxWarp prst="textNoShape">
+                                <a:avLst/>
+                              </a:prstTxWarp>
+                              <a:noAutofit/>
+                            </wps:bodyPr>
+                          </wps:wsp>
+                        </a:graphicData>
+                      </a:graphic>
+                      <wp14:sizeRelH relativeFrom="margin">
+                        <wp14:pctWidth>0</wp14:pctWidth>
+                      </wp14:sizeRelH>
+                      <wp14:sizeRelV relativeFrom="margin">
+                        <wp14:pctHeight>0</wp14:pctHeight>
+                      </wp14:sizeRelV>
+                    </wp:anchor>
+                  </w:drawing>
+                </mc:Choice>
+                <mc:Fallback>
+                  <w:pict>
+                    <v:rect w14:anchorId="61EFD394" id="Rectángulo 3" o:spid="_x0000_s1026" style="position:absolute;margin-left:-5.3pt;margin-top:-2.15pt;width:278.4pt;height:19.3pt;z-index:-251649024;visibility:visible;mso-wrap-style:square;mso-width-percent:0;mso-height-percent:0;mso-wrap-distance-left:9pt;mso-wrap-distance-top:0;mso-wrap-distance-right:9pt;mso-wrap-distance-bottom:0;mso-position-horizontal:absolute;mso-position-horizontal-relative:text;mso-position-vertical:absolute;mso-position-vertical-relative:text;mso-width-percent:0;mso-height-percent:0;mso-width-relative:margin;mso-height-relative:margin;v-text-anchor:middle" o:gfxdata="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" fillcolor="#f6921a" stroked="f" strokeweight="1pt"/>
+                  </w:pict>
+                </mc:Fallback>
+              </mc:AlternateContent>
+            </w:r>
             <w:r>
               <w:rPr>
                 <w:b/>
                 <w:bCs/>
-                <w:sz w:val="24"/>
-                <w:szCs w:val="24"/>
-                <w:u w:val="single" w:color="262626" w:themeColor="text1" w:themeTint="D9"/>
-              </w:rPr>
-              <w:t>Oferta/</w:t>
-            </w:r>
-            <w:proofErr w:type="spellStart"/>
+                <w:color w:val="FFFFFF" w:themeColor="background1"/>
+              </w:rPr>
+              <w:t xml:space="preserve">OFERTA </w:t>
+            </w:r>
             <w:r>
               <w:rPr>
                 <w:b/>
                 <w:bCs/>
-                <w:sz w:val="24"/>
-                <w:szCs w:val="24"/>
-                <w:u w:val="single" w:color="262626" w:themeColor="text1" w:themeTint="D9"/>
-              </w:rPr>
-              <w:t>Quotation</w:t>
-            </w:r>
-            <w:proofErr w:type="spellEnd"/>
+                <w:color w:val="FFFFFF" w:themeColor="background1"/>
+              </w:rPr>
+              <w:t>/</w:t>
+            </w:r>
             <w:r>
               <w:rPr>
                 <w:b/>
                 <w:bCs/>
-                <w:sz w:val="24"/>
-                <w:szCs w:val="24"/>
-                <w:u w:val="single" w:color="262626" w:themeColor="text1" w:themeTint="D9"/>
-              </w:rPr>
-              <w:tab/>
+                <w:color w:val="FFFFFF" w:themeColor="background1"/>
+              </w:rPr>
+              <w:t xml:space="preserve"> </w:t>
+            </w:r>
+            <w:r>
+              <w:rPr>
+                <w:i/>
+                <w:iCs/>
+                <w:color w:val="FFFFFF" w:themeColor="background1"/>
+                <w:sz w:val="20"/>
+                <w:szCs w:val="20"/>
+              </w:rPr>
+              <w:t>QUOTATION</w:t>
             </w:r>
             <w:r>
               <w:rPr>
                 <w:b/>
                 <w:bCs/>
-                <w:sz w:val="24"/>
-                <w:szCs w:val="24"/>
-                <w:u w:val="single" w:color="262626" w:themeColor="text1" w:themeTint="D9"/>
+                <w:color w:val="FFFFFF" w:themeColor="background1"/>
               </w:rPr>
               <w:tab/>
             </w:r>
@@ -172,88 +186,225 @@
               <w:rPr>
                 <w:b/>
                 <w:bCs/>
-                <w:sz w:val="24"/>
-                <w:szCs w:val="24"/>
-                <w:u w:val="single" w:color="262626" w:themeColor="text1" w:themeTint="D9"/>
+                <w:color w:val="FFFFFF" w:themeColor="background1"/>
               </w:rPr>
               <w:tab/>
-              <w:t>Fecha/Date</w:t>
+            </w:r>
+            <w:r>
+              <w:rPr>
+                <w:b/>
+                <w:bCs/>
+                <w:color w:val="FFFFFF" w:themeColor="background1"/>
+              </w:rPr>
+              <w:t xml:space="preserve">FECHA </w:t>
+            </w:r>
+            <w:r>
+              <w:rPr>
+                <w:b/>
+                <w:bCs/>
+                <w:color w:val="FFFFFF" w:themeColor="background1"/>
+              </w:rPr>
+              <w:t>/</w:t>
+            </w:r>
+            <w:r>
+              <w:rPr>
+                <w:b/>
+                <w:bCs/>
+                <w:color w:val="FFFFFF" w:themeColor="background1"/>
+              </w:rPr>
+              <w:t xml:space="preserve"> </w:t>
+            </w:r>
+            <w:r>
+              <w:rPr>
+                <w:i/>
+                <w:iCs/>
+                <w:color w:val="FFFFFF" w:themeColor="background1"/>
+                <w:sz w:val="20"/>
+                <w:szCs w:val="20"/>
+              </w:rPr>
+              <w:t>DATE</w:t>
             </w:r>
           </w:p>
           <w:p>
-            <w:r>
-              <w:t xml:space="preserve">     </w:t>
-            </w:r>
-            <w:r>
+            <w:pPr>
+              <w:spacing w:before="60"/>
+              <w:rPr>
+                <w:sz w:val="20"/>
+                <w:szCs w:val="20"/>
+              </w:rPr>
+            </w:pPr>
+            <w:r>
+              <w:rPr>
+                <w:sz w:val="20"/>
+                <w:szCs w:val="20"/>
+              </w:rPr>
+              <w:t>{{OFERTA}}</w:t>
+            </w:r>
+            <w:r>
+              <w:rPr>
+                <w:sz w:val="20"/>
+                <w:szCs w:val="20"/>
+              </w:rPr>
               <w:tab/>
-              <w:t>{{</w:t>
-            </w:r>
-            <w:r>
-              <w:t>OFERTA</w:t>
-            </w:r>
-            <w:r>
-              <w:t>}}</w:t>
-            </w:r>
-            <w:r>
+            </w:r>
+            <w:r>
+              <w:rPr>
+                <w:sz w:val="20"/>
+                <w:szCs w:val="20"/>
+              </w:rPr>
               <w:tab/>
             </w:r>
             <w:r>
+              <w:rPr>
+                <w:sz w:val="20"/>
+                <w:szCs w:val="20"/>
+              </w:rPr>
               <w:tab/>
             </w:r>
             <w:r>
+              <w:rPr>
+                <w:sz w:val="20"/>
+                <w:szCs w:val="20"/>
+              </w:rPr>
               <w:tab/>
             </w:r>
             <w:r>
-              <w:tab/>
-              <w:t>{{</w:t>
-            </w:r>
-            <w:r>
-              <w:t>FECHA</w:t>
-            </w:r>
-            <w:r>
-              <w:t>}}</w:t>
+              <w:rPr>
+                <w:sz w:val="20"/>
+                <w:szCs w:val="20"/>
+              </w:rPr>
+              <w:t>{{FECHA}}</w:t>
             </w:r>
           </w:p>
-          <w:p/>
+          <w:p>
+            <w:r>
+              <w:rPr>
+                <w:noProof/>
+              </w:rPr>
+              <mc:AlternateContent>
+                <mc:Choice Requires="wps">
+                  <w:drawing>
+                    <wp:anchor distT="0" distB="0" distL="114300" distR="114300" simplePos="0" relativeHeight="251669504" behindDoc="1" locked="0" layoutInCell="1" allowOverlap="1" wp14:anchorId="23512B79" wp14:editId="57402B44">
+                      <wp:simplePos x="0" y="0"/>
+                      <wp:positionH relativeFrom="column">
+                        <wp:posOffset>-57785</wp:posOffset>
+                      </wp:positionH>
+                      <wp:positionV relativeFrom="paragraph">
+                        <wp:posOffset>144568</wp:posOffset>
+                      </wp:positionV>
+                      <wp:extent cx="3535680" cy="245251"/>
+                      <wp:effectExtent l="0" t="0" r="7620" b="2540"/>
+                      <wp:wrapNone/>
+                      <wp:docPr id="7" name="Rectángulo 7"/>
+                      <wp:cNvGraphicFramePr/>
+                      <a:graphic xmlns:a="http://schemas.openxmlformats.org/drawingml/2006/main">
+                        <a:graphicData uri="http://schemas.microsoft.com/office/word/2010/wordprocessingShape">
+                          <wps:wsp>
+                            <wps:cNvSpPr/>
+                            <wps:spPr>
+                              <a:xfrm>
+                                <a:off x="0" y="0"/>
+                                <a:ext cx="3535680" cy="245251"/>
+                              </a:xfrm>
+                              <a:prstGeom prst="rect">
+                                <a:avLst/>
+                              </a:prstGeom>
+                              <a:solidFill>
+                                <a:srgbClr val="F6921A"/>
+                              </a:solidFill>
+                              <a:ln>
+                                <a:noFill/>
+                              </a:ln>
+                            </wps:spPr>
+                            <wps:style>
+                              <a:lnRef idx="2">
+                                <a:schemeClr val="accent1">
+                                  <a:shade val="50000"/>
+                                </a:schemeClr>
+                              </a:lnRef>
+                              <a:fillRef idx="1">
+                                <a:schemeClr val="accent1"/>
+                              </a:fillRef>
+                              <a:effectRef idx="0">
+                                <a:schemeClr val="accent1"/>
+                              </a:effectRef>
+                              <a:fontRef idx="minor">
+                                <a:schemeClr val="lt1"/>
+                              </a:fontRef>
+                            </wps:style>
+                            <wps:bodyPr rot="0" spcFirstLastPara="0" vertOverflow="overflow" horzOverflow="overflow" vert="horz" wrap="square" lIns="91440" tIns="45720" rIns="91440" bIns="45720" numCol="1" spcCol="0" rtlCol="0" fromWordArt="0" anchor="ctr" anchorCtr="0" forceAA="0" compatLnSpc="1">
+                              <a:prstTxWarp prst="textNoShape">
+                                <a:avLst/>
+                              </a:prstTxWarp>
+                              <a:noAutofit/>
+                            </wps:bodyPr>
+                          </wps:wsp>
+                        </a:graphicData>
+                      </a:graphic>
+                      <wp14:sizeRelH relativeFrom="margin">
+                        <wp14:pctWidth>0</wp14:pctWidth>
+                      </wp14:sizeRelH>
+                      <wp14:sizeRelV relativeFrom="margin">
+                        <wp14:pctHeight>0</wp14:pctHeight>
+                      </wp14:sizeRelV>
+                    </wp:anchor>
+                  </w:drawing>
+                </mc:Choice>
+                <mc:Fallback>
+                  <w:pict>
+                    <v:rect w14:anchorId="37637EF9" id="Rectángulo 7" o:spid="_x0000_s1026" style="position:absolute;margin-left:-4.55pt;margin-top:11.4pt;width:278.4pt;height:19.3pt;z-index:-251646976;visibility:visible;mso-wrap-style:square;mso-width-percent:0;mso-height-percent:0;mso-wrap-distance-left:9pt;mso-wrap-distance-top:0;mso-wrap-distance-right:9pt;mso-wrap-distance-bottom:0;mso-position-horizontal:absolute;mso-position-horizontal-relative:text;mso-position-vertical:absolute;mso-position-vertical-relative:text;mso-width-percent:0;mso-height-percent:0;mso-width-relative:margin;mso-height-relative:margin;v-text-anchor:middle" o:gfxdata="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" fillcolor="#f6921a" stroked="f" strokeweight="1pt"/>
+                  </w:pict>
+                </mc:Fallback>
+              </mc:AlternateContent>
+            </w:r>
+          </w:p>
           <w:p>
             <w:pPr>
               <w:rPr>
+                <w:i/>
+                <w:iCs/>
+                <w:color w:val="FFFFFF" w:themeColor="background1"/>
+              </w:rPr>
+            </w:pPr>
+            <w:r>
+              <w:rPr>
                 <w:b/>
                 <w:bCs/>
-                <w:sz w:val="24"/>
-                <w:szCs w:val="24"/>
-                <w:u w:val="single" w:color="262626" w:themeColor="text1" w:themeTint="D9"/>
-              </w:rPr>
-            </w:pPr>
+                <w:color w:val="FFFFFF" w:themeColor="background1"/>
+              </w:rPr>
+              <w:t xml:space="preserve">CLIENTE </w:t>
+            </w:r>
             <w:r>
               <w:rPr>
                 <w:b/>
                 <w:bCs/>
-                <w:sz w:val="24"/>
-                <w:szCs w:val="24"/>
-                <w:u w:val="single" w:color="262626" w:themeColor="text1" w:themeTint="D9"/>
-              </w:rPr>
-              <w:t>Cliente/</w:t>
-            </w:r>
-            <w:proofErr w:type="spellStart"/>
+                <w:color w:val="FFFFFF" w:themeColor="background1"/>
+              </w:rPr>
+              <w:t>/</w:t>
+            </w:r>
             <w:r>
               <w:rPr>
                 <w:b/>
                 <w:bCs/>
-                <w:sz w:val="24"/>
-                <w:szCs w:val="24"/>
-                <w:u w:val="single" w:color="262626" w:themeColor="text1" w:themeTint="D9"/>
-              </w:rPr>
-              <w:t>Customer</w:t>
-            </w:r>
-            <w:proofErr w:type="spellEnd"/>
+                <w:color w:val="FFFFFF" w:themeColor="background1"/>
+              </w:rPr>
+              <w:t xml:space="preserve"> </w:t>
+            </w:r>
+            <w:r>
+              <w:rPr>
+                <w:i/>
+                <w:iCs/>
+                <w:color w:val="FFFFFF" w:themeColor="background1"/>
+                <w:sz w:val="20"/>
+                <w:szCs w:val="20"/>
+              </w:rPr>
+              <w:t>CUSTOMER</w:t>
+            </w:r>
             <w:r>
               <w:rPr>
                 <w:b/>
                 <w:bCs/>
-                <w:sz w:val="24"/>
-                <w:szCs w:val="24"/>
-                <w:u w:val="single" w:color="262626" w:themeColor="text1" w:themeTint="D9"/>
+                <w:color w:val="FFFFFF" w:themeColor="background1"/>
               </w:rPr>
               <w:tab/>
             </w:r>
@@ -261,82 +412,84 @@
               <w:rPr>
                 <w:b/>
                 <w:bCs/>
-                <w:sz w:val="24"/>
-                <w:szCs w:val="24"/>
-                <w:u w:val="single" w:color="262626" w:themeColor="text1" w:themeTint="D9"/>
+                <w:color w:val="FFFFFF" w:themeColor="background1"/>
               </w:rPr>
               <w:tab/>
-            </w:r>
-            <w:proofErr w:type="spellStart"/>
+              <w:t>PROVEEDOR</w:t>
+            </w:r>
             <w:r>
               <w:rPr>
                 <w:b/>
                 <w:bCs/>
-                <w:sz w:val="24"/>
-                <w:szCs w:val="24"/>
-                <w:u w:val="single" w:color="262626" w:themeColor="text1" w:themeTint="D9"/>
-              </w:rPr>
-              <w:t>Pág</w:t>
-            </w:r>
-            <w:proofErr w:type="spellEnd"/>
-            <w:r>
-              <w:rPr>
-                <w:b/>
-                <w:bCs/>
-                <w:sz w:val="24"/>
-                <w:szCs w:val="24"/>
-                <w:u w:val="single" w:color="262626" w:themeColor="text1" w:themeTint="D9"/>
-              </w:rPr>
-              <w:tab/>
-              <w:t>Proveedor</w:t>
+                <w:color w:val="FFFFFF" w:themeColor="background1"/>
+              </w:rPr>
+              <w:t xml:space="preserve"> / </w:t>
+            </w:r>
+            <w:r>
+              <w:rPr>
+                <w:i/>
+                <w:iCs/>
+                <w:color w:val="FFFFFF" w:themeColor="background1"/>
+                <w:sz w:val="20"/>
+                <w:szCs w:val="20"/>
+              </w:rPr>
+              <w:t>SUPPLIER</w:t>
             </w:r>
           </w:p>
           <w:p>
-            <w:r>
-              <w:t xml:space="preserve">      </w:t>
-            </w:r>
-            <w:r>
+            <w:pPr>
+              <w:spacing w:before="60"/>
+            </w:pPr>
+            <w:r>
+              <w:t xml:space="preserve"> </w:t>
+            </w:r>
+            <w:r>
+              <w:rPr>
+                <w:sz w:val="20"/>
+                <w:szCs w:val="20"/>
+              </w:rPr>
+              <w:t>{{CLIENTE</w:t>
+            </w:r>
+            <w:proofErr w:type="gramStart"/>
+            <w:r>
+              <w:rPr>
+                <w:sz w:val="20"/>
+                <w:szCs w:val="20"/>
+              </w:rPr>
+              <w:t xml:space="preserve">}}   </w:t>
+            </w:r>
+            <w:proofErr w:type="gramEnd"/>
+            <w:r>
+              <w:rPr>
+                <w:sz w:val="20"/>
+                <w:szCs w:val="20"/>
+              </w:rPr>
+              <w:t xml:space="preserve"> </w:t>
+            </w:r>
+            <w:r>
+              <w:rPr>
+                <w:sz w:val="20"/>
+                <w:szCs w:val="20"/>
+              </w:rPr>
               <w:tab/>
-              <w:t>{{</w:t>
-            </w:r>
-            <w:r>
-              <w:t>CLIENTE</w:t>
-            </w:r>
-            <w:proofErr w:type="gramStart"/>
-            <w:r>
-              <w:t xml:space="preserve">}}   </w:t>
-            </w:r>
-            <w:proofErr w:type="gramEnd"/>
-            <w:r>
-              <w:t xml:space="preserve"> </w:t>
-            </w:r>
-            <w:r>
+            </w:r>
+            <w:r>
+              <w:rPr>
+                <w:sz w:val="20"/>
+                <w:szCs w:val="20"/>
+              </w:rPr>
               <w:tab/>
+              <w:t xml:space="preserve">    </w:t>
             </w:r>
             <w:r>
               <w:tab/>
-              <w:t xml:space="preserve">    1</w:t>
-            </w:r>
-            <w:r>
-              <w:tab/>
-            </w:r>
-            <w:r>
-              <w:tab/>
+            </w:r>
+            <w:r>
+              <w:rPr>
+                <w:sz w:val="20"/>
+                <w:szCs w:val="20"/>
+              </w:rPr>
               <w:t>{{PROVEEDOR}}</w:t>
-            </w:r>
-          </w:p>
-          <w:p/>
-          <w:p>
-            <w:proofErr w:type="gramStart"/>
-            <w:r>
-              <w:t>( {</w:t>
-            </w:r>
-            <w:proofErr w:type="gramEnd"/>
-            <w:r>
-              <w:t>{MONEDA}} )</w:t>
-            </w:r>
-            <w:r>
-              <w:t xml:space="preserve"> :  {{DES_MON}}</w:t>
             </w:r>
           </w:p>
         </w:tc>
@@ -345,59 +498,152 @@
             <w:tcW w:w="4531" w:type="dxa"/>
           </w:tcPr>
           <w:p>
-            <w:r>
-              <w:t>{{</w:t>
-            </w:r>
-            <w:r>
-              <w:t>R</w:t>
-            </w:r>
-            <w:r>
-              <w:t>SOC}}</w:t>
+            <w:pPr>
+              <w:rPr>
+                <w:b/>
+                <w:bCs/>
+                <w:color w:val="000000" w:themeColor="text1"/>
+                <w:sz w:val="24"/>
+                <w:szCs w:val="24"/>
+              </w:rPr>
+            </w:pPr>
+            <w:r>
+              <w:rPr>
+                <w:b/>
+                <w:bCs/>
+                <w:color w:val="000000" w:themeColor="text1"/>
+                <w:sz w:val="24"/>
+                <w:szCs w:val="24"/>
+              </w:rPr>
+              <w:t>{{RSOC}}</w:t>
             </w:r>
           </w:p>
           <w:p>
-            <w:r>
+            <w:pPr>
+              <w:rPr>
+                <w:sz w:val="18"/>
+                <w:szCs w:val="18"/>
+              </w:rPr>
+            </w:pPr>
+            <w:r>
+              <w:rPr>
+                <w:sz w:val="18"/>
+                <w:szCs w:val="18"/>
+              </w:rPr>
               <w:t>{{EMPRESA}}</w:t>
             </w:r>
           </w:p>
           <w:p>
-            <w:r>
+            <w:pPr>
+              <w:rPr>
+                <w:sz w:val="18"/>
+                <w:szCs w:val="18"/>
+              </w:rPr>
+            </w:pPr>
+            <w:r>
+              <w:rPr>
+                <w:sz w:val="18"/>
+                <w:szCs w:val="18"/>
+              </w:rPr>
               <w:t>{{DIR}}</w:t>
             </w:r>
           </w:p>
           <w:p>
-            <w:r>
+            <w:pPr>
+              <w:rPr>
+                <w:sz w:val="18"/>
+                <w:szCs w:val="18"/>
+              </w:rPr>
+            </w:pPr>
+            <w:r>
+              <w:rPr>
+                <w:sz w:val="18"/>
+                <w:szCs w:val="18"/>
+              </w:rPr>
               <w:t>{{CP</w:t>
             </w:r>
             <w:proofErr w:type="gramStart"/>
             <w:r>
+              <w:rPr>
+                <w:sz w:val="18"/>
+                <w:szCs w:val="18"/>
+              </w:rPr>
               <w:t>}}  {</w:t>
             </w:r>
             <w:proofErr w:type="gramEnd"/>
             <w:r>
+              <w:rPr>
+                <w:sz w:val="18"/>
+                <w:szCs w:val="18"/>
+              </w:rPr>
               <w:t>{POB}}</w:t>
             </w:r>
           </w:p>
           <w:p>
-            <w:r>
+            <w:pPr>
+              <w:rPr>
+                <w:sz w:val="18"/>
+                <w:szCs w:val="18"/>
+              </w:rPr>
+            </w:pPr>
+            <w:r>
+              <w:rPr>
+                <w:sz w:val="18"/>
+                <w:szCs w:val="18"/>
+              </w:rPr>
               <w:t>{{PRO}}</w:t>
             </w:r>
           </w:p>
           <w:p>
-            <w:r>
+            <w:pPr>
+              <w:rPr>
+                <w:sz w:val="18"/>
+                <w:szCs w:val="18"/>
+              </w:rPr>
+            </w:pPr>
+            <w:r>
+              <w:rPr>
+                <w:sz w:val="18"/>
+                <w:szCs w:val="18"/>
+              </w:rPr>
               <w:t>Tel.  {{TEL}}</w:t>
             </w:r>
           </w:p>
           <w:p>
             <w:r>
-              <w:t>Fax.  {{FAX}}</w:t>
+              <w:rPr>
+                <w:sz w:val="18"/>
+                <w:szCs w:val="18"/>
+              </w:rPr>
+              <w:t>E-Mail</w:t>
+            </w:r>
+            <w:r>
+              <w:rPr>
+                <w:sz w:val="18"/>
+                <w:szCs w:val="18"/>
+              </w:rPr>
+              <w:t>.  {{</w:t>
+            </w:r>
+            <w:r>
+              <w:rPr>
+                <w:sz w:val="18"/>
+                <w:szCs w:val="18"/>
+              </w:rPr>
+              <w:t>MAIL</w:t>
+            </w:r>
+            <w:r>
+              <w:rPr>
+                <w:sz w:val="18"/>
+                <w:szCs w:val="18"/>
+              </w:rPr>
+              <w:t>}}</w:t>
             </w:r>
           </w:p>
         </w:tc>
       </w:tr>
       <w:tr>
         <w:trPr>
-          <w:trHeight w:val="1152"/>
+          <w:trHeight w:val="202"/>
         </w:trPr>
         <w:tc>
           <w:tcPr>
@@ -410,12 +656,8 @@
     </w:tbl>
     <w:p/>
     <w:sectPr>
-      <w:headerReference w:type="even" r:id="rId7"/>
-      <w:headerReference w:type="default" r:id="rId8"/>
-      <w:footerReference w:type="even" r:id="rId9"/>
-      <w:footerReference w:type="default" r:id="rId10"/>
-      <w:headerReference w:type="first" r:id="rId11"/>
-      <w:footerReference w:type="first" r:id="rId12"/>
+      <w:headerReference w:type="default" r:id="rId6"/>
+      <w:footerReference w:type="default" r:id="rId7"/>
       <w:pgSz w:w="11906" w:h="16838"/>
       <w:pgMar w:top="720" w:right="720" w:bottom="720" w:left="720" w:header="170" w:footer="170" w:gutter="0"/>
       <w:cols w:space="708"/>
@@ -455,23 +697,85 @@
   <w:p>
     <w:pPr>
       <w:pStyle w:val="Piedepgina"/>
+      <w:jc w:val="right"/>
     </w:pPr>
+    <w:r>
+      <w:t xml:space="preserve">Página </w:t>
+    </w:r>
+    <w:r>
+      <w:rPr>
+        <w:b/>
+        <w:bCs/>
+      </w:rPr>
+      <w:fldChar w:fldCharType="begin"/>
+    </w:r>
+    <w:r>
+      <w:rPr>
+        <w:b/>
+        <w:bCs/>
+      </w:rPr>
+      <w:instrText>PAGE  \* Arabic  \* MERGEFORMAT</w:instrText>
+    </w:r>
+    <w:r>
+      <w:rPr>
+        <w:b/>
+        <w:bCs/>
+      </w:rPr>
+      <w:fldChar w:fldCharType="separate"/>
+    </w:r>
+    <w:r>
+      <w:rPr>
+        <w:b/>
+        <w:bCs/>
+      </w:rPr>
+      <w:t>1</w:t>
+    </w:r>
+    <w:r>
+      <w:rPr>
+        <w:b/>
+        <w:bCs/>
+      </w:rPr>
+      <w:fldChar w:fldCharType="end"/>
+    </w:r>
+    <w:r>
+      <w:t xml:space="preserve"> de </w:t>
+    </w:r>
+    <w:r>
+      <w:rPr>
+        <w:b/>
+        <w:bCs/>
+      </w:rPr>
+      <w:fldChar w:fldCharType="begin"/>
+    </w:r>
+    <w:r>
+      <w:rPr>
+        <w:b/>
+        <w:bCs/>
+      </w:rPr>
+      <w:instrText>NUMPAGES  \* Arabic  \* MERGEFORMAT</w:instrText>
+    </w:r>
+    <w:r>
+      <w:rPr>
+        <w:b/>
+        <w:bCs/>
+      </w:rPr>
+      <w:fldChar w:fldCharType="separate"/>
+    </w:r>
+    <w:r>
+      <w:rPr>
+        <w:b/>
+        <w:bCs/>
+      </w:rPr>
+      <w:t>2</w:t>
+    </w:r>
+    <w:r>
+      <w:rPr>
+        <w:b/>
+        <w:bCs/>
+      </w:rPr>
+      <w:fldChar w:fldCharType="end"/>
+    </w:r>
   </w:p>
-</w:ftr>
-</file>
-
-<file path=word/footer2.xml><?xml version="1.0" encoding="utf-8"?>
-<w:ftr xmlns:wpc="http://schemas.microsoft.com/office/word/2010/wordprocessingCanvas" xmlns:cx="http://schemas.microsoft.com/office/drawing/2014/chartex" xmlns:cx1="http://schemas.microsoft.com/office/drawing/2015/9/8/chartex" xmlns:cx2="http://schemas.microsoft.com/office/drawing/2015/10/21/chartex" xmlns:cx3="http://schemas.microsoft.com/office/drawing/2016/5/9/chartex" xmlns:cx4="http://schemas.microsoft.com/office/drawing/2016/5/10/chartex" xmlns:cx5="http://schemas.microsoft.com/office/drawing/2016/5/11/chartex" xmlns:cx6="http://schemas.microsoft.com/office/drawing/2016/5/12/chartex" xmlns:cx7="http://schemas.microsoft.com/office/drawing/2016/5/13/chartex" xmlns:cx8="http://schemas.microsoft.com/office/drawing/2016/5/14/chartex" xmlns:mc="http://schemas.openxmlformats.org/markup-compatibility/2006" xmlns:aink="http://schemas.microsoft.com/office/drawing/2016/ink" xmlns:am3d="http://schemas.microsoft.com/office/drawing/2017/model3d" xmlns:o="urn:schemas-microsoft-com:office:office" xmlns:oel="http://schemas.microsoft.com/office/2019/extlst" xmlns:r="http://schemas.openxmlformats.org/officeDocument/2006/relationships" xmlns:m="http://schemas.openxmlformats.org/officeDocument/2006/math" xmlns:v="urn:schemas-microsoft-com:vml" xmlns:wp14="http://schemas.microsoft.com/office/word/2010/wordprocessingDrawing" xmlns:wp="http://schemas.openxmlformats.org/drawingml/2006/wordprocessingDrawing" xmlns:w10="urn:schemas-microsoft-com:office:word" xmlns:w="http://schemas.openxmlformats.org/wordprocessingml/2006/main" xmlns:w14="http://schemas.microsoft.com/office/word/2010/wordml" xmlns:w15="http://schemas.microsoft.com/office/word/2012/wordml" xmlns:w16cex="http://schemas.microsoft.com/office/word/2018/wordml/cex" xmlns:w16cid="http://schemas.microsoft.com/office/word/2016/wordml/cid" xmlns:w16="http://schemas.microsoft.com/office/word/2018/wordml" xmlns:w16sdtdh="http://schemas.microsoft.com/office/word/2020/wordml/sdtdatahash" xmlns:w16se="http://schemas.microsoft.com/office/word/2015/wordml/symex" xmlns:wpg="http://schemas.microsoft.com/office/word/2010/wordprocessingGroup" xmlns:wpi="http://schemas.microsoft.com/office/word/2010/wordprocessingInk" xmlns:wne="http://schemas.microsoft.com/office/word/2006/wordml" xmlns:wps="http://schemas.microsoft.com/office/word/2010/wordprocessingShape" mc:Ignorable="w14 w15 w16se w16cid w16 w16cex w16sdtdh wp14">
-  <w:p>
-    <w:pPr>
-      <w:pStyle w:val="Piedepgina"/>
-    </w:pPr>
-  </w:p>
-</w:ftr>
-</file>
-
-<file path=word/footer3.xml><?xml version="1.0" encoding="utf-8"?>
-<w:ftr xmlns:wpc="http://schemas.microsoft.com/office/word/2010/wordprocessingCanvas" xmlns:cx="http://schemas.microsoft.com/office/drawing/2014/chartex" xmlns:cx1="http://schemas.microsoft.com/office/drawing/2015/9/8/chartex" xmlns:cx2="http://schemas.microsoft.com/office/drawing/2015/10/21/chartex" xmlns:cx3="http://schemas.microsoft.com/office/drawing/2016/5/9/chartex" xmlns:cx4="http://schemas.microsoft.com/office/drawing/2016/5/10/chartex" xmlns:cx5="http://schemas.microsoft.com/office/drawing/2016/5/11/chartex" xmlns:cx6="http://schemas.microsoft.com/office/drawing/2016/5/12/chartex" xmlns:cx7="http://schemas.microsoft.com/office/drawing/2016/5/13/chartex" xmlns:cx8="http://schemas.microsoft.com/office/drawing/2016/5/14/chartex" xmlns:mc="http://schemas.openxmlformats.org/markup-compatibility/2006" xmlns:aink="http://schemas.microsoft.com/office/drawing/2016/ink" xmlns:am3d="http://schemas.microsoft.com/office/drawing/2017/model3d" xmlns:o="urn:schemas-microsoft-com:office:office" xmlns:oel="http://schemas.microsoft.com/office/2019/extlst" xmlns:r="http://schemas.openxmlformats.org/officeDocument/2006/relationships" xmlns:m="http://schemas.openxmlformats.org/officeDocument/2006/math" xmlns:v="urn:schemas-microsoft-com:vml" xmlns:wp14="http://schemas.microsoft.com/office/word/2010/wordprocessingDrawing" xmlns:wp="http://schemas.openxmlformats.org/drawingml/2006/wordprocessingDrawing" xmlns:w10="urn:schemas-microsoft-com:office:word" xmlns:w="http://schemas.openxmlformats.org/wordprocessingml/2006/main" xmlns:w14="http://schemas.microsoft.com/office/word/2010/wordml" xmlns:w15="http://schemas.microsoft.com/office/word/2012/wordml" xmlns:w16cex="http://schemas.microsoft.com/office/word/2018/wordml/cex" xmlns:w16cid="http://schemas.microsoft.com/office/word/2016/wordml/cid" xmlns:w16="http://schemas.microsoft.com/office/word/2018/wordml" xmlns:w16sdtdh="http://schemas.microsoft.com/office/word/2020/wordml/sdtdatahash" xmlns:w16se="http://schemas.microsoft.com/office/word/2015/wordml/symex" xmlns:wpg="http://schemas.microsoft.com/office/word/2010/wordprocessingGroup" xmlns:wpi="http://schemas.microsoft.com/office/word/2010/wordprocessingInk" xmlns:wne="http://schemas.microsoft.com/office/word/2006/wordml" xmlns:wps="http://schemas.microsoft.com/office/word/2010/wordprocessingShape" mc:Ignorable="w14 w15 w16se w16cid w16 w16cex w16sdtdh wp14">
   <w:p>
     <w:pPr>
       <w:pStyle w:val="Piedepgina"/>
@@ -511,25 +815,23 @@
     <w:pPr>
       <w:pStyle w:val="Encabezado"/>
     </w:pPr>
-  </w:p>
-</w:hdr>
-</file>
-
-<file path=word/header2.xml><?xml version="1.0" encoding="utf-8"?>
-<w:hdr xmlns:wpc="http://schemas.microsoft.com/office/word/2010/wordprocessingCanvas" xmlns:cx="http://schemas.microsoft.com/office/drawing/2014/chartex" xmlns:cx1="http://schemas.microsoft.com/office/drawing/2015/9/8/chartex" xmlns:cx2="http://schemas.microsoft.com/office/drawing/2015/10/21/chartex" xmlns:cx3="http://schemas.microsoft.com/office/drawing/2016/5/9/chartex" xmlns:cx4="http://schemas.microsoft.com/office/drawing/2016/5/10/chartex" xmlns:cx5="http://schemas.microsoft.com/office/drawing/2016/5/11/chartex" xmlns:cx6="http://schemas.microsoft.com/office/drawing/2016/5/12/chartex" xmlns:cx7="http://schemas.microsoft.com/office/drawing/2016/5/13/chartex" xmlns:cx8="http://schemas.microsoft.com/office/drawing/2016/5/14/chartex" xmlns:mc="http://schemas.openxmlformats.org/markup-compatibility/2006" xmlns:aink="http://schemas.microsoft.com/office/drawing/2016/ink" xmlns:am3d="http://schemas.microsoft.com/office/drawing/2017/model3d" xmlns:o="urn:schemas-microsoft-com:office:office" xmlns:oel="http://schemas.microsoft.com/office/2019/extlst" xmlns:r="http://schemas.openxmlformats.org/officeDocument/2006/relationships" xmlns:m="http://schemas.openxmlformats.org/officeDocument/2006/math" xmlns:v="urn:schemas-microsoft-com:vml" xmlns:wp14="http://schemas.microsoft.com/office/word/2010/wordprocessingDrawing" xmlns:wp="http://schemas.openxmlformats.org/drawingml/2006/wordprocessingDrawing" xmlns:w10="urn:schemas-microsoft-com:office:word" xmlns:w="http://schemas.openxmlformats.org/wordprocessingml/2006/main" xmlns:w14="http://schemas.microsoft.com/office/word/2010/wordml" xmlns:w15="http://schemas.microsoft.com/office/word/2012/wordml" xmlns:w16cex="http://schemas.microsoft.com/office/word/2018/wordml/cex" xmlns:w16cid="http://schemas.microsoft.com/office/word/2016/wordml/cid" xmlns:w16="http://schemas.microsoft.com/office/word/2018/wordml" xmlns:w16sdtdh="http://schemas.microsoft.com/office/word/2020/wordml/sdtdatahash" xmlns:w16se="http://schemas.microsoft.com/office/word/2015/wordml/symex" xmlns:wpg="http://schemas.microsoft.com/office/word/2010/wordprocessingGroup" xmlns:wpi="http://schemas.microsoft.com/office/word/2010/wordprocessingInk" xmlns:wne="http://schemas.microsoft.com/office/word/2006/wordml" xmlns:wps="http://schemas.microsoft.com/office/word/2010/wordprocessingShape" mc:Ignorable="w14 w15 w16se w16cid w16 w16cex w16sdtdh wp14">
-  <w:p>
-    <w:pPr>
-      <w:pStyle w:val="Encabezado"/>
-    </w:pPr>
     <w:r>
       <w:rPr>
         <w:noProof/>
       </w:rPr>
       <w:drawing>
-        <wp:inline distT="0" distB="0" distL="0" distR="0" wp14:anchorId="79DAF711" wp14:editId="74A86E8E">
-          <wp:extent cx="6646545" cy="1176655"/>
-          <wp:effectExtent l="0" t="0" r="1905" b="4445"/>
-          <wp:docPr id="5" name="Imagen 5"/>
+        <wp:anchor distT="0" distB="0" distL="114300" distR="114300" simplePos="0" relativeHeight="251658240" behindDoc="0" locked="0" layoutInCell="1" allowOverlap="1" wp14:anchorId="4DE99BD4" wp14:editId="58DB7C1F">
+          <wp:simplePos x="0" y="0"/>
+          <wp:positionH relativeFrom="page">
+            <wp:align>left</wp:align>
+          </wp:positionH>
+          <wp:positionV relativeFrom="paragraph">
+            <wp:posOffset>-100330</wp:posOffset>
+          </wp:positionV>
+          <wp:extent cx="7624445" cy="1066800"/>
+          <wp:effectExtent l="0" t="0" r="0" b="0"/>
+          <wp:wrapSquare wrapText="bothSides"/>
+          <wp:docPr id="4" name="Imagen 4"/>
           <wp:cNvGraphicFramePr>
             <a:graphicFrameLocks xmlns:a="http://schemas.openxmlformats.org/drawingml/2006/main" noChangeAspect="1"/>
           </wp:cNvGraphicFramePr>
@@ -537,7 +839,7 @@
             <a:graphicData uri="http://schemas.openxmlformats.org/drawingml/2006/picture">
               <pic:pic xmlns:pic="http://schemas.openxmlformats.org/drawingml/2006/picture">
                 <pic:nvPicPr>
-                  <pic:cNvPr id="0" name="Picture 2"/>
+                  <pic:cNvPr id="0" name="Picture 1"/>
                   <pic:cNvPicPr>
                     <a:picLocks noChangeAspect="1" noChangeArrowheads="1"/>
                   </pic:cNvPicPr>
@@ -558,7 +860,7 @@
                 <pic:spPr bwMode="auto">
                   <a:xfrm>
                     <a:off x="0" y="0"/>
-                    <a:ext cx="6646545" cy="1176655"/>
+                    <a:ext cx="7678396" cy="1074271"/>
                   </a:xfrm>
                   <a:prstGeom prst="rect">
                     <a:avLst/>
@@ -571,19 +873,15 @@
               </pic:pic>
             </a:graphicData>
           </a:graphic>
-        </wp:inline>
+          <wp14:sizeRelH relativeFrom="page">
+            <wp14:pctWidth>0</wp14:pctWidth>
+          </wp14:sizeRelH>
+          <wp14:sizeRelV relativeFrom="page">
+            <wp14:pctHeight>0</wp14:pctHeight>
+          </wp14:sizeRelV>
+        </wp:anchor>
       </w:drawing>
     </w:r>
-  </w:p>
-</w:hdr>
-</file>
-
-<file path=word/header3.xml><?xml version="1.0" encoding="utf-8"?>
-<w:hdr xmlns:wpc="http://schemas.microsoft.com/office/word/2010/wordprocessingCanvas" xmlns:cx="http://schemas.microsoft.com/office/drawing/2014/chartex" xmlns:cx1="http://schemas.microsoft.com/office/drawing/2015/9/8/chartex" xmlns:cx2="http://schemas.microsoft.com/office/drawing/2015/10/21/chartex" xmlns:cx3="http://schemas.microsoft.com/office/drawing/2016/5/9/chartex" xmlns:cx4="http://schemas.microsoft.com/office/drawing/2016/5/10/chartex" xmlns:cx5="http://schemas.microsoft.com/office/drawing/2016/5/11/chartex" xmlns:cx6="http://schemas.microsoft.com/office/drawing/2016/5/12/chartex" xmlns:cx7="http://schemas.microsoft.com/office/drawing/2016/5/13/chartex" xmlns:cx8="http://schemas.microsoft.com/office/drawing/2016/5/14/chartex" xmlns:mc="http://schemas.openxmlformats.org/markup-compatibility/2006" xmlns:aink="http://schemas.microsoft.com/office/drawing/2016/ink" xmlns:am3d="http://schemas.microsoft.com/office/drawing/2017/model3d" xmlns:o="urn:schemas-microsoft-com:office:office" xmlns:oel="http://schemas.microsoft.com/office/2019/extlst" xmlns:r="http://schemas.openxmlformats.org/officeDocument/2006/relationships" xmlns:m="http://schemas.openxmlformats.org/officeDocument/2006/math" xmlns:v="urn:schemas-microsoft-com:vml" xmlns:wp14="http://schemas.microsoft.com/office/word/2010/wordprocessingDrawing" xmlns:wp="http://schemas.openxmlformats.org/drawingml/2006/wordprocessingDrawing" xmlns:w10="urn:schemas-microsoft-com:office:word" xmlns:w="http://schemas.openxmlformats.org/wordprocessingml/2006/main" xmlns:w14="http://schemas.microsoft.com/office/word/2010/wordml" xmlns:w15="http://schemas.microsoft.com/office/word/2012/wordml" xmlns:w16cex="http://schemas.microsoft.com/office/word/2018/wordml/cex" xmlns:w16cid="http://schemas.microsoft.com/office/word/2016/wordml/cid" xmlns:w16="http://schemas.microsoft.com/office/word/2018/wordml" xmlns:w16sdtdh="http://schemas.microsoft.com/office/word/2020/wordml/sdtdatahash" xmlns:w16se="http://schemas.microsoft.com/office/word/2015/wordml/symex" xmlns:wpg="http://schemas.microsoft.com/office/word/2010/wordprocessingGroup" xmlns:wpi="http://schemas.microsoft.com/office/word/2010/wordprocessingInk" xmlns:wne="http://schemas.microsoft.com/office/word/2006/wordml" xmlns:wps="http://schemas.microsoft.com/office/word/2010/wordprocessingShape" mc:Ignorable="w14 w15 w16se w16cid w16 w16cex w16sdtdh wp14">
-  <w:p>
-    <w:pPr>
-      <w:pStyle w:val="Encabezado"/>
-    </w:pPr>
   </w:p>
 </w:hdr>
 </file>

</xml_diff>

<commit_message>
Pedidos y albaranes finalizados
</commit_message>
<xml_diff>
--- a/csvofertas/plantilla.docx
+++ b/csvofertas/plantilla.docx
@@ -510,8 +510,58 @@
           </w:p>
         </w:tc>
       </w:tr>
+      <w:tr>
+        <w:trPr>
+          <w:trHeight w:val="346"/>
+        </w:trPr>
+        <w:tc>
+          <w:tcPr>
+            <w:tcW w:w="6100" w:type="dxa"/>
+          </w:tcPr>
+          <w:p>
+            <w:pPr>
+              <w:rPr>
+                <w:noProof/>
+                <w:sz w:val="24"/>
+                <w:szCs w:val="24"/>
+              </w:rPr>
+            </w:pPr>
+          </w:p>
+          <w:p>
+            <w:pPr>
+              <w:rPr>
+                <w:noProof/>
+                <w:color w:val="FFFFFF" w:themeColor="background1"/>
+                <w:sz w:val="24"/>
+                <w:szCs w:val="24"/>
+              </w:rPr>
+            </w:pPr>
+            <w:r>
+              <w:rPr>
+                <w:noProof/>
+              </w:rPr>
+              <w:t>{{CABECERA}}</w:t>
+            </w:r>
+          </w:p>
+        </w:tc>
+        <w:tc>
+          <w:tcPr>
+            <w:tcW w:w="4531" w:type="dxa"/>
+          </w:tcPr>
+          <w:p>
+            <w:pPr>
+              <w:rPr>
+                <w:b/>
+                <w:bCs/>
+                <w:color w:val="000000" w:themeColor="text1"/>
+                <w:sz w:val="24"/>
+                <w:szCs w:val="24"/>
+              </w:rPr>
+            </w:pPr>
+          </w:p>
+        </w:tc>
+      </w:tr>
     </w:tbl>
-    <w:p/>
     <w:p/>
     <w:sectPr>
       <w:headerReference w:type="even" r:id="rId8"/>

</xml_diff>

<commit_message>
Consulta a proveedores pre final
</commit_message>
<xml_diff>
--- a/csvofertas/plantilla.docx
+++ b/csvofertas/plantilla.docx
@@ -762,18 +762,18 @@
         <w:noProof/>
       </w:rPr>
       <w:drawing>
-        <wp:anchor distT="0" distB="0" distL="114300" distR="114300" simplePos="0" relativeHeight="251658240" behindDoc="0" locked="0" layoutInCell="1" allowOverlap="1" wp14:anchorId="49284AFE" wp14:editId="58741546">
+        <wp:anchor distT="0" distB="0" distL="114300" distR="114300" simplePos="0" relativeHeight="251658240" behindDoc="0" locked="0" layoutInCell="1" allowOverlap="1" wp14:anchorId="08C3A872" wp14:editId="5AB1DE89">
           <wp:simplePos x="0" y="0"/>
           <wp:positionH relativeFrom="page">
             <wp:align>left</wp:align>
           </wp:positionH>
           <wp:positionV relativeFrom="paragraph">
-            <wp:posOffset>-109220</wp:posOffset>
+            <wp:posOffset>-107950</wp:posOffset>
           </wp:positionV>
-          <wp:extent cx="7571740" cy="1059180"/>
+          <wp:extent cx="7570470" cy="1059180"/>
           <wp:effectExtent l="0" t="0" r="0" b="7620"/>
           <wp:wrapSquare wrapText="bothSides"/>
-          <wp:docPr id="1" name="Imagen 1"/>
+          <wp:docPr id="4" name="Imagen 4"/>
           <wp:cNvGraphicFramePr>
             <a:graphicFrameLocks xmlns:a="http://schemas.openxmlformats.org/drawingml/2006/main" noChangeAspect="1"/>
           </wp:cNvGraphicFramePr>
@@ -802,7 +802,7 @@
                 <pic:spPr bwMode="auto">
                   <a:xfrm>
                     <a:off x="0" y="0"/>
-                    <a:ext cx="7590997" cy="1061787"/>
+                    <a:ext cx="7584162" cy="1061087"/>
                   </a:xfrm>
                   <a:prstGeom prst="rect">
                     <a:avLst/>
@@ -815,10 +815,10 @@
               </pic:pic>
             </a:graphicData>
           </a:graphic>
-          <wp14:sizeRelH relativeFrom="margin">
+          <wp14:sizeRelH relativeFrom="page">
             <wp14:pctWidth>0</wp14:pctWidth>
           </wp14:sizeRelH>
-          <wp14:sizeRelV relativeFrom="margin">
+          <wp14:sizeRelV relativeFrom="page">
             <wp14:pctHeight>0</wp14:pctHeight>
           </wp14:sizeRelV>
         </wp:anchor>

</xml_diff>

<commit_message>
Cambio de generación de plantilla
</commit_message>
<xml_diff>
--- a/csvofertas/plantilla.docx
+++ b/csvofertas/plantilla.docx
@@ -2,574 +2,17 @@
 <file path=word/document.xml><?xml version="1.0" encoding="utf-8"?>
 <w:document xmlns:wpc="http://schemas.microsoft.com/office/word/2010/wordprocessingCanvas" xmlns:cx="http://schemas.microsoft.com/office/drawing/2014/chartex" xmlns:cx1="http://schemas.microsoft.com/office/drawing/2015/9/8/chartex" xmlns:cx2="http://schemas.microsoft.com/office/drawing/2015/10/21/chartex" xmlns:cx3="http://schemas.microsoft.com/office/drawing/2016/5/9/chartex" xmlns:cx4="http://schemas.microsoft.com/office/drawing/2016/5/10/chartex" xmlns:cx5="http://schemas.microsoft.com/office/drawing/2016/5/11/chartex" xmlns:cx6="http://schemas.microsoft.com/office/drawing/2016/5/12/chartex" xmlns:cx7="http://schemas.microsoft.com/office/drawing/2016/5/13/chartex" xmlns:cx8="http://schemas.microsoft.com/office/drawing/2016/5/14/chartex" xmlns:mc="http://schemas.openxmlformats.org/markup-compatibility/2006" xmlns:aink="http://schemas.microsoft.com/office/drawing/2016/ink" xmlns:am3d="http://schemas.microsoft.com/office/drawing/2017/model3d" xmlns:o="urn:schemas-microsoft-com:office:office" xmlns:oel="http://schemas.microsoft.com/office/2019/extlst" xmlns:r="http://schemas.openxmlformats.org/officeDocument/2006/relationships" xmlns:m="http://schemas.openxmlformats.org/officeDocument/2006/math" xmlns:v="urn:schemas-microsoft-com:vml" xmlns:wp14="http://schemas.microsoft.com/office/word/2010/wordprocessingDrawing" xmlns:wp="http://schemas.openxmlformats.org/drawingml/2006/wordprocessingDrawing" xmlns:w10="urn:schemas-microsoft-com:office:word" xmlns:w="http://schemas.openxmlformats.org/wordprocessingml/2006/main" xmlns:w14="http://schemas.microsoft.com/office/word/2010/wordml" xmlns:w15="http://schemas.microsoft.com/office/word/2012/wordml" xmlns:w16cex="http://schemas.microsoft.com/office/word/2018/wordml/cex" xmlns:w16cid="http://schemas.microsoft.com/office/word/2016/wordml/cid" xmlns:w16="http://schemas.microsoft.com/office/word/2018/wordml" xmlns:w16sdtdh="http://schemas.microsoft.com/office/word/2020/wordml/sdtdatahash" xmlns:w16se="http://schemas.microsoft.com/office/word/2015/wordml/symex" xmlns:wpg="http://schemas.microsoft.com/office/word/2010/wordprocessingGroup" xmlns:wpi="http://schemas.microsoft.com/office/word/2010/wordprocessingInk" xmlns:wne="http://schemas.microsoft.com/office/word/2006/wordml" xmlns:wps="http://schemas.microsoft.com/office/word/2010/wordprocessingShape" mc:Ignorable="w14 w15 w16se w16cid w16 w16cex w16sdtdh wp14">
   <w:body>
-    <w:tbl>
-      <w:tblPr>
-        <w:tblStyle w:val="Tablaconcuadrcula"/>
-        <w:tblpPr w:leftFromText="141" w:rightFromText="141" w:vertAnchor="text" w:horzAnchor="margin" w:tblpY="452"/>
-        <w:tblW w:w="10910" w:type="dxa"/>
-        <w:tblBorders>
-          <w:top w:val="none" w:sz="0" w:space="0" w:color="auto"/>
-          <w:left w:val="none" w:sz="0" w:space="0" w:color="auto"/>
-          <w:bottom w:val="none" w:sz="0" w:space="0" w:color="auto"/>
-          <w:right w:val="none" w:sz="0" w:space="0" w:color="auto"/>
-          <w:insideH w:val="none" w:sz="0" w:space="0" w:color="auto"/>
-          <w:insideV w:val="none" w:sz="0" w:space="0" w:color="auto"/>
-        </w:tblBorders>
-        <w:tblLook w:val="04A0" w:firstRow="1" w:lastRow="0" w:firstColumn="1" w:lastColumn="0" w:noHBand="0" w:noVBand="1"/>
-      </w:tblPr>
-      <w:tblGrid>
-        <w:gridCol w:w="6100"/>
-        <w:gridCol w:w="4810"/>
-      </w:tblGrid>
-      <w:tr>
-        <w:trPr>
-          <w:trHeight w:val="1765"/>
-        </w:trPr>
-        <w:tc>
-          <w:tcPr>
-            <w:tcW w:w="6100" w:type="dxa"/>
-          </w:tcPr>
-          <w:p>
-            <w:pPr>
-              <w:rPr>
-                <w:b/>
-                <w:bCs/>
-                <w:color w:val="FFFFFF" w:themeColor="background1"/>
-                <w:sz w:val="24"/>
-                <w:szCs w:val="24"/>
-              </w:rPr>
-            </w:pPr>
-            <w:r>
-              <w:rPr>
-                <w:b/>
-                <w:bCs/>
-                <w:noProof/>
-                <w:color w:val="FFFFFF" w:themeColor="background1"/>
-                <w:sz w:val="24"/>
-                <w:szCs w:val="24"/>
-              </w:rPr>
-              <w:drawing>
-                <wp:anchor distT="0" distB="0" distL="114300" distR="114300" simplePos="0" relativeHeight="251669504" behindDoc="1" locked="0" layoutInCell="1" allowOverlap="1" wp14:anchorId="38493030" wp14:editId="03FD9DB4">
-                  <wp:simplePos x="0" y="0"/>
-                  <wp:positionH relativeFrom="margin">
-                    <wp:posOffset>-68580</wp:posOffset>
-                  </wp:positionH>
-                  <wp:positionV relativeFrom="paragraph">
-                    <wp:posOffset>4899</wp:posOffset>
-                  </wp:positionV>
-                  <wp:extent cx="3757295" cy="190500"/>
-                  <wp:effectExtent l="0" t="0" r="0" b="0"/>
-                  <wp:wrapNone/>
-                  <wp:docPr id="2" name="Imagen 2"/>
-                  <wp:cNvGraphicFramePr>
-                    <a:graphicFrameLocks xmlns:a="http://schemas.openxmlformats.org/drawingml/2006/main" noChangeAspect="1"/>
-                  </wp:cNvGraphicFramePr>
-                  <a:graphic xmlns:a="http://schemas.openxmlformats.org/drawingml/2006/main">
-                    <a:graphicData uri="http://schemas.openxmlformats.org/drawingml/2006/picture">
-                      <pic:pic xmlns:pic="http://schemas.openxmlformats.org/drawingml/2006/picture">
-                        <pic:nvPicPr>
-                          <pic:cNvPr id="0" name="Picture 1"/>
-                          <pic:cNvPicPr>
-                            <a:picLocks noChangeAspect="1" noChangeArrowheads="1"/>
-                          </pic:cNvPicPr>
-                        </pic:nvPicPr>
-                        <pic:blipFill>
-                          <a:blip r:embed="rId6" cstate="print">
-                            <a:extLst>
-                              <a:ext uri="{28A0092B-C50C-407E-A947-70E740481C1C}">
-                                <a14:useLocalDpi xmlns:a14="http://schemas.microsoft.com/office/drawing/2010/main" val="0"/>
-                              </a:ext>
-                            </a:extLst>
-                          </a:blip>
-                          <a:srcRect/>
-                          <a:stretch>
-                            <a:fillRect/>
-                          </a:stretch>
-                        </pic:blipFill>
-                        <pic:spPr bwMode="auto">
-                          <a:xfrm>
-                            <a:off x="0" y="0"/>
-                            <a:ext cx="3757295" cy="190500"/>
-                          </a:xfrm>
-                          <a:prstGeom prst="rect">
-                            <a:avLst/>
-                          </a:prstGeom>
-                          <a:noFill/>
-                          <a:ln>
-                            <a:noFill/>
-                          </a:ln>
-                        </pic:spPr>
-                      </pic:pic>
-                    </a:graphicData>
-                  </a:graphic>
-                  <wp14:sizeRelH relativeFrom="margin">
-                    <wp14:pctWidth>0</wp14:pctWidth>
-                  </wp14:sizeRelH>
-                  <wp14:sizeRelV relativeFrom="margin">
-                    <wp14:pctHeight>0</wp14:pctHeight>
-                  </wp14:sizeRelV>
-                </wp:anchor>
-              </w:drawing>
-            </w:r>
-            <w:r>
-              <w:rPr>
-                <w:b/>
-                <w:bCs/>
-                <w:color w:val="FFFFFF" w:themeColor="background1"/>
-                <w:sz w:val="24"/>
-                <w:szCs w:val="24"/>
-              </w:rPr>
-              <w:t xml:space="preserve">OFERTA / </w:t>
-            </w:r>
-            <w:r>
-              <w:rPr>
-                <w:i/>
-                <w:iCs/>
-                <w:color w:val="FFFFFF" w:themeColor="background1"/>
-              </w:rPr>
-              <w:t>QUOTATION</w:t>
-            </w:r>
-            <w:r>
-              <w:rPr>
-                <w:b/>
-                <w:bCs/>
-                <w:color w:val="FFFFFF" w:themeColor="background1"/>
-                <w:sz w:val="24"/>
-                <w:szCs w:val="24"/>
-              </w:rPr>
-              <w:tab/>
-            </w:r>
-            <w:r>
-              <w:rPr>
-                <w:b/>
-                <w:bCs/>
-                <w:color w:val="FFFFFF" w:themeColor="background1"/>
-                <w:sz w:val="24"/>
-                <w:szCs w:val="24"/>
-              </w:rPr>
-              <w:tab/>
-              <w:t xml:space="preserve">FECHA / </w:t>
-            </w:r>
-            <w:r>
-              <w:rPr>
-                <w:i/>
-                <w:iCs/>
-                <w:color w:val="FFFFFF" w:themeColor="background1"/>
-              </w:rPr>
-              <w:t>DATE</w:t>
-            </w:r>
-          </w:p>
-          <w:p>
-            <w:pPr>
-              <w:spacing w:before="60"/>
-            </w:pPr>
-            <w:r>
-              <w:t xml:space="preserve">             </w:t>
-            </w:r>
-            <w:r>
-              <w:rPr>
-                <w:b/>
-                <w:bCs/>
-              </w:rPr>
-              <w:t>{{OFERTA}}</w:t>
-            </w:r>
-            <w:r>
-              <w:tab/>
-            </w:r>
-            <w:r>
-              <w:tab/>
-            </w:r>
-            <w:r>
-              <w:tab/>
-            </w:r>
-            <w:r>
-              <w:t xml:space="preserve">  </w:t>
-            </w:r>
-            <w:proofErr w:type="gramStart"/>
-            <w:r>
-              <w:t xml:space="preserve">   </w:t>
-            </w:r>
-            <w:r>
-              <w:rPr>
-                <w:b/>
-                <w:bCs/>
-              </w:rPr>
-              <w:t>{</w:t>
-            </w:r>
-            <w:proofErr w:type="gramEnd"/>
-            <w:r>
-              <w:rPr>
-                <w:b/>
-                <w:bCs/>
-              </w:rPr>
-              <w:t>{FECHA}}</w:t>
-            </w:r>
-          </w:p>
-          <w:p>
-            <w:pPr>
-              <w:rPr>
-                <w:b/>
-                <w:bCs/>
-                <w:color w:val="FFFFFF" w:themeColor="background1"/>
-              </w:rPr>
-            </w:pPr>
-            <w:r>
-              <w:rPr>
-                <w:noProof/>
-              </w:rPr>
-              <w:drawing>
-                <wp:anchor distT="0" distB="0" distL="114300" distR="114300" simplePos="0" relativeHeight="251670528" behindDoc="1" locked="0" layoutInCell="1" allowOverlap="1" wp14:anchorId="61E4E13C" wp14:editId="7268A618">
-                  <wp:simplePos x="0" y="0"/>
-                  <wp:positionH relativeFrom="margin">
-                    <wp:posOffset>-68580</wp:posOffset>
-                  </wp:positionH>
-                  <wp:positionV relativeFrom="paragraph">
-                    <wp:posOffset>175986</wp:posOffset>
-                  </wp:positionV>
-                  <wp:extent cx="3761740" cy="191135"/>
-                  <wp:effectExtent l="0" t="0" r="0" b="0"/>
-                  <wp:wrapNone/>
-                  <wp:docPr id="3" name="Imagen 3"/>
-                  <wp:cNvGraphicFramePr>
-                    <a:graphicFrameLocks xmlns:a="http://schemas.openxmlformats.org/drawingml/2006/main" noChangeAspect="1"/>
-                  </wp:cNvGraphicFramePr>
-                  <a:graphic xmlns:a="http://schemas.openxmlformats.org/drawingml/2006/main">
-                    <a:graphicData uri="http://schemas.openxmlformats.org/drawingml/2006/picture">
-                      <pic:pic xmlns:pic="http://schemas.openxmlformats.org/drawingml/2006/picture">
-                        <pic:nvPicPr>
-                          <pic:cNvPr id="0" name="Picture 2"/>
-                          <pic:cNvPicPr>
-                            <a:picLocks noChangeAspect="1" noChangeArrowheads="1"/>
-                          </pic:cNvPicPr>
-                        </pic:nvPicPr>
-                        <pic:blipFill>
-                          <a:blip r:embed="rId7" cstate="print">
-                            <a:extLst>
-                              <a:ext uri="{28A0092B-C50C-407E-A947-70E740481C1C}">
-                                <a14:useLocalDpi xmlns:a14="http://schemas.microsoft.com/office/drawing/2010/main" val="0"/>
-                              </a:ext>
-                            </a:extLst>
-                          </a:blip>
-                          <a:srcRect/>
-                          <a:stretch>
-                            <a:fillRect/>
-                          </a:stretch>
-                        </pic:blipFill>
-                        <pic:spPr bwMode="auto">
-                          <a:xfrm>
-                            <a:off x="0" y="0"/>
-                            <a:ext cx="3761740" cy="191135"/>
-                          </a:xfrm>
-                          <a:prstGeom prst="rect">
-                            <a:avLst/>
-                          </a:prstGeom>
-                          <a:noFill/>
-                          <a:ln>
-                            <a:noFill/>
-                          </a:ln>
-                        </pic:spPr>
-                      </pic:pic>
-                    </a:graphicData>
-                  </a:graphic>
-                  <wp14:sizeRelH relativeFrom="margin">
-                    <wp14:pctWidth>0</wp14:pctWidth>
-                  </wp14:sizeRelH>
-                  <wp14:sizeRelV relativeFrom="margin">
-                    <wp14:pctHeight>0</wp14:pctHeight>
-                  </wp14:sizeRelV>
-                </wp:anchor>
-              </w:drawing>
-            </w:r>
-          </w:p>
-          <w:p>
-            <w:pPr>
-              <w:rPr>
-                <w:i/>
-                <w:iCs/>
-                <w:color w:val="FFFFFF" w:themeColor="background1"/>
-                <w:sz w:val="24"/>
-                <w:szCs w:val="24"/>
-              </w:rPr>
-            </w:pPr>
-            <w:r>
-              <w:rPr>
-                <w:b/>
-                <w:bCs/>
-                <w:color w:val="FFFFFF" w:themeColor="background1"/>
-                <w:sz w:val="24"/>
-                <w:szCs w:val="24"/>
-              </w:rPr>
-              <w:t xml:space="preserve">CLIENTE / </w:t>
-            </w:r>
-            <w:r>
-              <w:rPr>
-                <w:i/>
-                <w:iCs/>
-                <w:color w:val="FFFFFF" w:themeColor="background1"/>
-              </w:rPr>
-              <w:t>CUSTOMER</w:t>
-            </w:r>
-            <w:r>
-              <w:rPr>
-                <w:b/>
-                <w:bCs/>
-                <w:color w:val="FFFFFF" w:themeColor="background1"/>
-                <w:sz w:val="24"/>
-                <w:szCs w:val="24"/>
-              </w:rPr>
-              <w:tab/>
-            </w:r>
-            <w:r>
-              <w:rPr>
-                <w:b/>
-                <w:bCs/>
-                <w:color w:val="FFFFFF" w:themeColor="background1"/>
-                <w:sz w:val="24"/>
-                <w:szCs w:val="24"/>
-              </w:rPr>
-              <w:tab/>
-              <w:t xml:space="preserve">PROVEEDOR / </w:t>
-            </w:r>
-            <w:r>
-              <w:rPr>
-                <w:i/>
-                <w:iCs/>
-                <w:color w:val="FFFFFF" w:themeColor="background1"/>
-              </w:rPr>
-              <w:t>SUPPLIER</w:t>
-            </w:r>
-          </w:p>
-          <w:p>
-            <w:pPr>
-              <w:spacing w:before="60"/>
-            </w:pPr>
-            <w:r>
-              <w:t xml:space="preserve"> </w:t>
-            </w:r>
-            <w:r>
-              <w:rPr>
-                <w:sz w:val="20"/>
-                <w:szCs w:val="20"/>
-              </w:rPr>
-              <w:tab/>
-            </w:r>
-            <w:r>
-              <w:t>{{CLIENTE</w:t>
-            </w:r>
-            <w:proofErr w:type="gramStart"/>
-            <w:r>
-              <w:t xml:space="preserve">}}   </w:t>
-            </w:r>
-            <w:proofErr w:type="gramEnd"/>
-            <w:r>
-              <w:t xml:space="preserve"> </w:t>
-            </w:r>
-            <w:r>
-              <w:tab/>
-            </w:r>
-            <w:r>
-              <w:tab/>
-              <w:t xml:space="preserve">    </w:t>
-            </w:r>
-            <w:r>
-              <w:rPr>
-                <w:sz w:val="24"/>
-                <w:szCs w:val="24"/>
-              </w:rPr>
-              <w:tab/>
-            </w:r>
-            <w:r>
-              <w:t>{{PROVEEDOR}}</w:t>
-            </w:r>
-          </w:p>
-        </w:tc>
-        <w:tc>
-          <w:tcPr>
-            <w:tcW w:w="4810" w:type="dxa"/>
-          </w:tcPr>
-          <w:p>
-            <w:pPr>
-              <w:rPr>
-                <w:b/>
-                <w:bCs/>
-                <w:color w:val="000000" w:themeColor="text1"/>
-                <w:sz w:val="24"/>
-                <w:szCs w:val="24"/>
-              </w:rPr>
-            </w:pPr>
-            <w:r>
-              <w:rPr>
-                <w:b/>
-                <w:bCs/>
-                <w:color w:val="000000" w:themeColor="text1"/>
-                <w:sz w:val="24"/>
-                <w:szCs w:val="24"/>
-              </w:rPr>
-              <w:t>{{RSOC}}</w:t>
-            </w:r>
-          </w:p>
-          <w:p>
-            <w:pPr>
-              <w:rPr>
-                <w:sz w:val="20"/>
-                <w:szCs w:val="20"/>
-              </w:rPr>
-            </w:pPr>
-            <w:r>
-              <w:rPr>
-                <w:sz w:val="20"/>
-                <w:szCs w:val="20"/>
-              </w:rPr>
-              <w:t>{{EMPRESA}}</w:t>
-            </w:r>
-          </w:p>
-          <w:p>
-            <w:pPr>
-              <w:rPr>
-                <w:sz w:val="20"/>
-                <w:szCs w:val="20"/>
-              </w:rPr>
-            </w:pPr>
-            <w:r>
-              <w:rPr>
-                <w:sz w:val="20"/>
-                <w:szCs w:val="20"/>
-              </w:rPr>
-              <w:t>{{DIR}}</w:t>
-            </w:r>
-          </w:p>
-          <w:p>
-            <w:pPr>
-              <w:rPr>
-                <w:sz w:val="20"/>
-                <w:szCs w:val="20"/>
-              </w:rPr>
-            </w:pPr>
-            <w:r>
-              <w:rPr>
-                <w:sz w:val="20"/>
-                <w:szCs w:val="20"/>
-              </w:rPr>
-              <w:t>{{CP</w:t>
-            </w:r>
-            <w:proofErr w:type="gramStart"/>
-            <w:r>
-              <w:rPr>
-                <w:sz w:val="20"/>
-                <w:szCs w:val="20"/>
-              </w:rPr>
-              <w:t>}}  {</w:t>
-            </w:r>
-            <w:proofErr w:type="gramEnd"/>
-            <w:r>
-              <w:rPr>
-                <w:sz w:val="20"/>
-                <w:szCs w:val="20"/>
-              </w:rPr>
-              <w:t>{POB}}</w:t>
-            </w:r>
-          </w:p>
-          <w:p>
-            <w:pPr>
-              <w:rPr>
-                <w:sz w:val="20"/>
-                <w:szCs w:val="20"/>
-              </w:rPr>
-            </w:pPr>
-            <w:r>
-              <w:rPr>
-                <w:sz w:val="20"/>
-                <w:szCs w:val="20"/>
-              </w:rPr>
-              <w:t>{{PRO}}</w:t>
-            </w:r>
-          </w:p>
-          <w:p>
-            <w:pPr>
-              <w:rPr>
-                <w:sz w:val="20"/>
-                <w:szCs w:val="20"/>
-              </w:rPr>
-            </w:pPr>
-            <w:r>
-              <w:rPr>
-                <w:sz w:val="20"/>
-                <w:szCs w:val="20"/>
-              </w:rPr>
-              <w:t>Tel.  {{TEL}}</w:t>
-            </w:r>
-          </w:p>
-          <w:p>
-            <w:r>
-              <w:rPr>
-                <w:sz w:val="20"/>
-                <w:szCs w:val="20"/>
-              </w:rPr>
-              <w:t>E-Mail.  {{MAIL}}</w:t>
-            </w:r>
-          </w:p>
-        </w:tc>
-      </w:tr>
-      <w:tr>
-        <w:trPr>
-          <w:trHeight w:val="346"/>
-        </w:trPr>
-        <w:tc>
-          <w:tcPr>
-            <w:tcW w:w="6100" w:type="dxa"/>
-          </w:tcPr>
-          <w:p>
-            <w:pPr>
-              <w:rPr>
-                <w:noProof/>
-                <w:sz w:val="24"/>
-                <w:szCs w:val="24"/>
-              </w:rPr>
-            </w:pPr>
-          </w:p>
-          <w:p>
-            <w:pPr>
-              <w:rPr>
-                <w:noProof/>
-                <w:color w:val="FFFFFF" w:themeColor="background1"/>
-                <w:sz w:val="24"/>
-                <w:szCs w:val="24"/>
-              </w:rPr>
-            </w:pPr>
-            <w:r>
-              <w:rPr>
-                <w:noProof/>
-              </w:rPr>
-              <w:t>{{CABECERA}}</w:t>
-            </w:r>
-          </w:p>
-        </w:tc>
-        <w:tc>
-          <w:tcPr>
-            <w:tcW w:w="4810" w:type="dxa"/>
-          </w:tcPr>
-          <w:p>
-            <w:pPr>
-              <w:rPr>
-                <w:b/>
-                <w:bCs/>
-                <w:color w:val="000000" w:themeColor="text1"/>
-                <w:sz w:val="24"/>
-                <w:szCs w:val="24"/>
-              </w:rPr>
-            </w:pPr>
-          </w:p>
-        </w:tc>
-      </w:tr>
-    </w:tbl>
-    <w:p/>
+    <w:p>
+      <w:r>
+        <w:rPr>
+          <w:noProof/>
+        </w:rPr>
+        <w:t>{{CABECERA}}</w:t>
+      </w:r>
+    </w:p>
     <w:sectPr>
-      <w:headerReference w:type="even" r:id="rId8"/>
-      <w:headerReference w:type="default" r:id="rId9"/>
-      <w:footerReference w:type="even" r:id="rId10"/>
-      <w:footerReference w:type="default" r:id="rId11"/>
-      <w:headerReference w:type="first" r:id="rId12"/>
-      <w:footerReference w:type="first" r:id="rId13"/>
+      <w:headerReference w:type="default" r:id="rId6"/>
+      <w:footerReference w:type="default" r:id="rId7"/>
       <w:pgSz w:w="11906" w:h="16838"/>
       <w:pgMar w:top="720" w:right="720" w:bottom="720" w:left="720" w:header="170" w:footer="170" w:gutter="0"/>
       <w:cols w:space="708"/>
@@ -605,16 +48,6 @@
 </file>
 
 <file path=word/footer1.xml><?xml version="1.0" encoding="utf-8"?>
-<w:ftr xmlns:wpc="http://schemas.microsoft.com/office/word/2010/wordprocessingCanvas" xmlns:cx="http://schemas.microsoft.com/office/drawing/2014/chartex" xmlns:cx1="http://schemas.microsoft.com/office/drawing/2015/9/8/chartex" xmlns:cx2="http://schemas.microsoft.com/office/drawing/2015/10/21/chartex" xmlns:cx3="http://schemas.microsoft.com/office/drawing/2016/5/9/chartex" xmlns:cx4="http://schemas.microsoft.com/office/drawing/2016/5/10/chartex" xmlns:cx5="http://schemas.microsoft.com/office/drawing/2016/5/11/chartex" xmlns:cx6="http://schemas.microsoft.com/office/drawing/2016/5/12/chartex" xmlns:cx7="http://schemas.microsoft.com/office/drawing/2016/5/13/chartex" xmlns:cx8="http://schemas.microsoft.com/office/drawing/2016/5/14/chartex" xmlns:mc="http://schemas.openxmlformats.org/markup-compatibility/2006" xmlns:aink="http://schemas.microsoft.com/office/drawing/2016/ink" xmlns:am3d="http://schemas.microsoft.com/office/drawing/2017/model3d" xmlns:o="urn:schemas-microsoft-com:office:office" xmlns:oel="http://schemas.microsoft.com/office/2019/extlst" xmlns:r="http://schemas.openxmlformats.org/officeDocument/2006/relationships" xmlns:m="http://schemas.openxmlformats.org/officeDocument/2006/math" xmlns:v="urn:schemas-microsoft-com:vml" xmlns:wp14="http://schemas.microsoft.com/office/word/2010/wordprocessingDrawing" xmlns:wp="http://schemas.openxmlformats.org/drawingml/2006/wordprocessingDrawing" xmlns:w10="urn:schemas-microsoft-com:office:word" xmlns:w="http://schemas.openxmlformats.org/wordprocessingml/2006/main" xmlns:w14="http://schemas.microsoft.com/office/word/2010/wordml" xmlns:w15="http://schemas.microsoft.com/office/word/2012/wordml" xmlns:w16cex="http://schemas.microsoft.com/office/word/2018/wordml/cex" xmlns:w16cid="http://schemas.microsoft.com/office/word/2016/wordml/cid" xmlns:w16="http://schemas.microsoft.com/office/word/2018/wordml" xmlns:w16sdtdh="http://schemas.microsoft.com/office/word/2020/wordml/sdtdatahash" xmlns:w16se="http://schemas.microsoft.com/office/word/2015/wordml/symex" xmlns:wpg="http://schemas.microsoft.com/office/word/2010/wordprocessingGroup" xmlns:wpi="http://schemas.microsoft.com/office/word/2010/wordprocessingInk" xmlns:wne="http://schemas.microsoft.com/office/word/2006/wordml" xmlns:wps="http://schemas.microsoft.com/office/word/2010/wordprocessingShape" mc:Ignorable="w14 w15 w16se w16cid w16 w16cex w16sdtdh wp14">
-  <w:p>
-    <w:pPr>
-      <w:pStyle w:val="Piedepgina"/>
-    </w:pPr>
-  </w:p>
-</w:ftr>
-</file>
-
-<file path=word/footer2.xml><?xml version="1.0" encoding="utf-8"?>
 <w:ftr xmlns:wpc="http://schemas.microsoft.com/office/word/2010/wordprocessingCanvas" xmlns:cx="http://schemas.microsoft.com/office/drawing/2014/chartex" xmlns:cx1="http://schemas.microsoft.com/office/drawing/2015/9/8/chartex" xmlns:cx2="http://schemas.microsoft.com/office/drawing/2015/10/21/chartex" xmlns:cx3="http://schemas.microsoft.com/office/drawing/2016/5/9/chartex" xmlns:cx4="http://schemas.microsoft.com/office/drawing/2016/5/10/chartex" xmlns:cx5="http://schemas.microsoft.com/office/drawing/2016/5/11/chartex" xmlns:cx6="http://schemas.microsoft.com/office/drawing/2016/5/12/chartex" xmlns:cx7="http://schemas.microsoft.com/office/drawing/2016/5/13/chartex" xmlns:cx8="http://schemas.microsoft.com/office/drawing/2016/5/14/chartex" xmlns:mc="http://schemas.openxmlformats.org/markup-compatibility/2006" xmlns:aink="http://schemas.microsoft.com/office/drawing/2016/ink" xmlns:am3d="http://schemas.microsoft.com/office/drawing/2017/model3d" xmlns:o="urn:schemas-microsoft-com:office:office" xmlns:oel="http://schemas.microsoft.com/office/2019/extlst" xmlns:r="http://schemas.openxmlformats.org/officeDocument/2006/relationships" xmlns:m="http://schemas.openxmlformats.org/officeDocument/2006/math" xmlns:v="urn:schemas-microsoft-com:vml" xmlns:wp14="http://schemas.microsoft.com/office/word/2010/wordprocessingDrawing" xmlns:wp="http://schemas.openxmlformats.org/drawingml/2006/wordprocessingDrawing" xmlns:w10="urn:schemas-microsoft-com:office:word" xmlns:w="http://schemas.openxmlformats.org/wordprocessingml/2006/main" xmlns:w14="http://schemas.microsoft.com/office/word/2010/wordml" xmlns:w15="http://schemas.microsoft.com/office/word/2012/wordml" xmlns:w16cex="http://schemas.microsoft.com/office/word/2018/wordml/cex" xmlns:w16cid="http://schemas.microsoft.com/office/word/2016/wordml/cid" xmlns:w16="http://schemas.microsoft.com/office/word/2018/wordml" xmlns:w16sdtdh="http://schemas.microsoft.com/office/word/2020/wordml/sdtdatahash" xmlns:w16se="http://schemas.microsoft.com/office/word/2015/wordml/symex" xmlns:wpg="http://schemas.microsoft.com/office/word/2010/wordprocessingGroup" xmlns:wpi="http://schemas.microsoft.com/office/word/2010/wordprocessingInk" xmlns:wne="http://schemas.microsoft.com/office/word/2006/wordml" xmlns:wps="http://schemas.microsoft.com/office/word/2010/wordprocessingShape" mc:Ignorable="w14 w15 w16se w16cid w16 w16cex w16sdtdh wp14">
   <w:p>
     <w:pPr>
@@ -706,16 +139,6 @@
 </w:ftr>
 </file>
 
-<file path=word/footer3.xml><?xml version="1.0" encoding="utf-8"?>
-<w:ftr xmlns:wpc="http://schemas.microsoft.com/office/word/2010/wordprocessingCanvas" xmlns:cx="http://schemas.microsoft.com/office/drawing/2014/chartex" xmlns:cx1="http://schemas.microsoft.com/office/drawing/2015/9/8/chartex" xmlns:cx2="http://schemas.microsoft.com/office/drawing/2015/10/21/chartex" xmlns:cx3="http://schemas.microsoft.com/office/drawing/2016/5/9/chartex" xmlns:cx4="http://schemas.microsoft.com/office/drawing/2016/5/10/chartex" xmlns:cx5="http://schemas.microsoft.com/office/drawing/2016/5/11/chartex" xmlns:cx6="http://schemas.microsoft.com/office/drawing/2016/5/12/chartex" xmlns:cx7="http://schemas.microsoft.com/office/drawing/2016/5/13/chartex" xmlns:cx8="http://schemas.microsoft.com/office/drawing/2016/5/14/chartex" xmlns:mc="http://schemas.openxmlformats.org/markup-compatibility/2006" xmlns:aink="http://schemas.microsoft.com/office/drawing/2016/ink" xmlns:am3d="http://schemas.microsoft.com/office/drawing/2017/model3d" xmlns:o="urn:schemas-microsoft-com:office:office" xmlns:oel="http://schemas.microsoft.com/office/2019/extlst" xmlns:r="http://schemas.openxmlformats.org/officeDocument/2006/relationships" xmlns:m="http://schemas.openxmlformats.org/officeDocument/2006/math" xmlns:v="urn:schemas-microsoft-com:vml" xmlns:wp14="http://schemas.microsoft.com/office/word/2010/wordprocessingDrawing" xmlns:wp="http://schemas.openxmlformats.org/drawingml/2006/wordprocessingDrawing" xmlns:w10="urn:schemas-microsoft-com:office:word" xmlns:w="http://schemas.openxmlformats.org/wordprocessingml/2006/main" xmlns:w14="http://schemas.microsoft.com/office/word/2010/wordml" xmlns:w15="http://schemas.microsoft.com/office/word/2012/wordml" xmlns:w16cex="http://schemas.microsoft.com/office/word/2018/wordml/cex" xmlns:w16cid="http://schemas.microsoft.com/office/word/2016/wordml/cid" xmlns:w16="http://schemas.microsoft.com/office/word/2018/wordml" xmlns:w16sdtdh="http://schemas.microsoft.com/office/word/2020/wordml/sdtdatahash" xmlns:w16se="http://schemas.microsoft.com/office/word/2015/wordml/symex" xmlns:wpg="http://schemas.microsoft.com/office/word/2010/wordprocessingGroup" xmlns:wpi="http://schemas.microsoft.com/office/word/2010/wordprocessingInk" xmlns:wne="http://schemas.microsoft.com/office/word/2006/wordml" xmlns:wps="http://schemas.microsoft.com/office/word/2010/wordprocessingShape" mc:Ignorable="w14 w15 w16se w16cid w16 w16cex w16sdtdh wp14">
-  <w:p>
-    <w:pPr>
-      <w:pStyle w:val="Piedepgina"/>
-    </w:pPr>
-  </w:p>
-</w:ftr>
-</file>
-
 <file path=word/footnotes.xml><?xml version="1.0" encoding="utf-8"?>
 <w:footnotes xmlns:wpc="http://schemas.microsoft.com/office/word/2010/wordprocessingCanvas" xmlns:cx="http://schemas.microsoft.com/office/drawing/2014/chartex" xmlns:cx1="http://schemas.microsoft.com/office/drawing/2015/9/8/chartex" xmlns:cx2="http://schemas.microsoft.com/office/drawing/2015/10/21/chartex" xmlns:cx3="http://schemas.microsoft.com/office/drawing/2016/5/9/chartex" xmlns:cx4="http://schemas.microsoft.com/office/drawing/2016/5/10/chartex" xmlns:cx5="http://schemas.microsoft.com/office/drawing/2016/5/11/chartex" xmlns:cx6="http://schemas.microsoft.com/office/drawing/2016/5/12/chartex" xmlns:cx7="http://schemas.microsoft.com/office/drawing/2016/5/13/chartex" xmlns:cx8="http://schemas.microsoft.com/office/drawing/2016/5/14/chartex" xmlns:mc="http://schemas.openxmlformats.org/markup-compatibility/2006" xmlns:aink="http://schemas.microsoft.com/office/drawing/2016/ink" xmlns:am3d="http://schemas.microsoft.com/office/drawing/2017/model3d" xmlns:o="urn:schemas-microsoft-com:office:office" xmlns:oel="http://schemas.microsoft.com/office/2019/extlst" xmlns:r="http://schemas.openxmlformats.org/officeDocument/2006/relationships" xmlns:m="http://schemas.openxmlformats.org/officeDocument/2006/math" xmlns:v="urn:schemas-microsoft-com:vml" xmlns:wp14="http://schemas.microsoft.com/office/word/2010/wordprocessingDrawing" xmlns:wp="http://schemas.openxmlformats.org/drawingml/2006/wordprocessingDrawing" xmlns:w10="urn:schemas-microsoft-com:office:word" xmlns:w="http://schemas.openxmlformats.org/wordprocessingml/2006/main" xmlns:w14="http://schemas.microsoft.com/office/word/2010/wordml" xmlns:w15="http://schemas.microsoft.com/office/word/2012/wordml" xmlns:w16cex="http://schemas.microsoft.com/office/word/2018/wordml/cex" xmlns:w16cid="http://schemas.microsoft.com/office/word/2016/wordml/cid" xmlns:w16="http://schemas.microsoft.com/office/word/2018/wordml" xmlns:w16sdtdh="http://schemas.microsoft.com/office/word/2020/wordml/sdtdatahash" xmlns:w16se="http://schemas.microsoft.com/office/word/2015/wordml/symex" xmlns:wpg="http://schemas.microsoft.com/office/word/2010/wordprocessingGroup" xmlns:wpi="http://schemas.microsoft.com/office/word/2010/wordprocessingInk" xmlns:wne="http://schemas.microsoft.com/office/word/2006/wordml" xmlns:wps="http://schemas.microsoft.com/office/word/2010/wordprocessingShape" mc:Ignorable="w14 w15 w16se w16cid w16 w16cex w16sdtdh wp14">
   <w:footnote w:type="separator" w:id="-1">
@@ -747,28 +170,18 @@
     <w:pPr>
       <w:pStyle w:val="Encabezado"/>
     </w:pPr>
-  </w:p>
-</w:hdr>
-</file>
-
-<file path=word/header2.xml><?xml version="1.0" encoding="utf-8"?>
-<w:hdr xmlns:wpc="http://schemas.microsoft.com/office/word/2010/wordprocessingCanvas" xmlns:cx="http://schemas.microsoft.com/office/drawing/2014/chartex" xmlns:cx1="http://schemas.microsoft.com/office/drawing/2015/9/8/chartex" xmlns:cx2="http://schemas.microsoft.com/office/drawing/2015/10/21/chartex" xmlns:cx3="http://schemas.microsoft.com/office/drawing/2016/5/9/chartex" xmlns:cx4="http://schemas.microsoft.com/office/drawing/2016/5/10/chartex" xmlns:cx5="http://schemas.microsoft.com/office/drawing/2016/5/11/chartex" xmlns:cx6="http://schemas.microsoft.com/office/drawing/2016/5/12/chartex" xmlns:cx7="http://schemas.microsoft.com/office/drawing/2016/5/13/chartex" xmlns:cx8="http://schemas.microsoft.com/office/drawing/2016/5/14/chartex" xmlns:mc="http://schemas.openxmlformats.org/markup-compatibility/2006" xmlns:aink="http://schemas.microsoft.com/office/drawing/2016/ink" xmlns:am3d="http://schemas.microsoft.com/office/drawing/2017/model3d" xmlns:o="urn:schemas-microsoft-com:office:office" xmlns:oel="http://schemas.microsoft.com/office/2019/extlst" xmlns:r="http://schemas.openxmlformats.org/officeDocument/2006/relationships" xmlns:m="http://schemas.openxmlformats.org/officeDocument/2006/math" xmlns:v="urn:schemas-microsoft-com:vml" xmlns:wp14="http://schemas.microsoft.com/office/word/2010/wordprocessingDrawing" xmlns:wp="http://schemas.openxmlformats.org/drawingml/2006/wordprocessingDrawing" xmlns:w10="urn:schemas-microsoft-com:office:word" xmlns:w="http://schemas.openxmlformats.org/wordprocessingml/2006/main" xmlns:w14="http://schemas.microsoft.com/office/word/2010/wordml" xmlns:w15="http://schemas.microsoft.com/office/word/2012/wordml" xmlns:w16cex="http://schemas.microsoft.com/office/word/2018/wordml/cex" xmlns:w16cid="http://schemas.microsoft.com/office/word/2016/wordml/cid" xmlns:w16="http://schemas.microsoft.com/office/word/2018/wordml" xmlns:w16sdtdh="http://schemas.microsoft.com/office/word/2020/wordml/sdtdatahash" xmlns:w16se="http://schemas.microsoft.com/office/word/2015/wordml/symex" xmlns:wpg="http://schemas.microsoft.com/office/word/2010/wordprocessingGroup" xmlns:wpi="http://schemas.microsoft.com/office/word/2010/wordprocessingInk" xmlns:wne="http://schemas.microsoft.com/office/word/2006/wordml" xmlns:wps="http://schemas.microsoft.com/office/word/2010/wordprocessingShape" mc:Ignorable="w14 w15 w16se w16cid w16 w16cex w16sdtdh wp14">
-  <w:p>
-    <w:pPr>
-      <w:pStyle w:val="Encabezado"/>
-    </w:pPr>
     <w:r>
       <w:rPr>
         <w:noProof/>
       </w:rPr>
       <w:drawing>
-        <wp:anchor distT="0" distB="0" distL="114300" distR="114300" simplePos="0" relativeHeight="251658240" behindDoc="0" locked="0" layoutInCell="1" allowOverlap="1" wp14:anchorId="08C3A872" wp14:editId="5AB1DE89">
+        <wp:anchor distT="0" distB="0" distL="114300" distR="114300" simplePos="0" relativeHeight="251658240" behindDoc="0" locked="0" layoutInCell="1" allowOverlap="1" wp14:anchorId="08C3A872" wp14:editId="59C5ABA3">
           <wp:simplePos x="0" y="0"/>
           <wp:positionH relativeFrom="page">
             <wp:align>left</wp:align>
           </wp:positionH>
           <wp:positionV relativeFrom="paragraph">
-            <wp:posOffset>-107950</wp:posOffset>
+            <wp:posOffset>-108585</wp:posOffset>
           </wp:positionV>
           <wp:extent cx="7570470" cy="1059180"/>
           <wp:effectExtent l="0" t="0" r="0" b="7620"/>
@@ -802,7 +215,7 @@
                 <pic:spPr bwMode="auto">
                   <a:xfrm>
                     <a:off x="0" y="0"/>
-                    <a:ext cx="7584162" cy="1061087"/>
+                    <a:ext cx="7570470" cy="1059180"/>
                   </a:xfrm>
                   <a:prstGeom prst="rect">
                     <a:avLst/>
@@ -825,11 +238,523 @@
       </w:drawing>
     </w:r>
   </w:p>
-</w:hdr>
-</file>
-
-<file path=word/header3.xml><?xml version="1.0" encoding="utf-8"?>
-<w:hdr xmlns:wpc="http://schemas.microsoft.com/office/word/2010/wordprocessingCanvas" xmlns:cx="http://schemas.microsoft.com/office/drawing/2014/chartex" xmlns:cx1="http://schemas.microsoft.com/office/drawing/2015/9/8/chartex" xmlns:cx2="http://schemas.microsoft.com/office/drawing/2015/10/21/chartex" xmlns:cx3="http://schemas.microsoft.com/office/drawing/2016/5/9/chartex" xmlns:cx4="http://schemas.microsoft.com/office/drawing/2016/5/10/chartex" xmlns:cx5="http://schemas.microsoft.com/office/drawing/2016/5/11/chartex" xmlns:cx6="http://schemas.microsoft.com/office/drawing/2016/5/12/chartex" xmlns:cx7="http://schemas.microsoft.com/office/drawing/2016/5/13/chartex" xmlns:cx8="http://schemas.microsoft.com/office/drawing/2016/5/14/chartex" xmlns:mc="http://schemas.openxmlformats.org/markup-compatibility/2006" xmlns:aink="http://schemas.microsoft.com/office/drawing/2016/ink" xmlns:am3d="http://schemas.microsoft.com/office/drawing/2017/model3d" xmlns:o="urn:schemas-microsoft-com:office:office" xmlns:oel="http://schemas.microsoft.com/office/2019/extlst" xmlns:r="http://schemas.openxmlformats.org/officeDocument/2006/relationships" xmlns:m="http://schemas.openxmlformats.org/officeDocument/2006/math" xmlns:v="urn:schemas-microsoft-com:vml" xmlns:wp14="http://schemas.microsoft.com/office/word/2010/wordprocessingDrawing" xmlns:wp="http://schemas.openxmlformats.org/drawingml/2006/wordprocessingDrawing" xmlns:w10="urn:schemas-microsoft-com:office:word" xmlns:w="http://schemas.openxmlformats.org/wordprocessingml/2006/main" xmlns:w14="http://schemas.microsoft.com/office/word/2010/wordml" xmlns:w15="http://schemas.microsoft.com/office/word/2012/wordml" xmlns:w16cex="http://schemas.microsoft.com/office/word/2018/wordml/cex" xmlns:w16cid="http://schemas.microsoft.com/office/word/2016/wordml/cid" xmlns:w16="http://schemas.microsoft.com/office/word/2018/wordml" xmlns:w16sdtdh="http://schemas.microsoft.com/office/word/2020/wordml/sdtdatahash" xmlns:w16se="http://schemas.microsoft.com/office/word/2015/wordml/symex" xmlns:wpg="http://schemas.microsoft.com/office/word/2010/wordprocessingGroup" xmlns:wpi="http://schemas.microsoft.com/office/word/2010/wordprocessingInk" xmlns:wne="http://schemas.microsoft.com/office/word/2006/wordml" xmlns:wps="http://schemas.microsoft.com/office/word/2010/wordprocessingShape" mc:Ignorable="w14 w15 w16se w16cid w16 w16cex w16sdtdh wp14">
+  <w:tbl>
+    <w:tblPr>
+      <w:tblStyle w:val="Tablaconcuadrcula"/>
+      <w:tblpPr w:leftFromText="141" w:rightFromText="141" w:vertAnchor="text" w:horzAnchor="margin" w:tblpY="452"/>
+      <w:tblW w:w="10910" w:type="dxa"/>
+      <w:tblBorders>
+        <w:top w:val="none" w:sz="0" w:space="0" w:color="auto"/>
+        <w:left w:val="none" w:sz="0" w:space="0" w:color="auto"/>
+        <w:bottom w:val="none" w:sz="0" w:space="0" w:color="auto"/>
+        <w:right w:val="none" w:sz="0" w:space="0" w:color="auto"/>
+        <w:insideH w:val="none" w:sz="0" w:space="0" w:color="auto"/>
+        <w:insideV w:val="none" w:sz="0" w:space="0" w:color="auto"/>
+      </w:tblBorders>
+      <w:tblLook w:val="04A0" w:firstRow="1" w:lastRow="0" w:firstColumn="1" w:lastColumn="0" w:noHBand="0" w:noVBand="1"/>
+    </w:tblPr>
+    <w:tblGrid>
+      <w:gridCol w:w="6100"/>
+      <w:gridCol w:w="4810"/>
+    </w:tblGrid>
+    <w:tr>
+      <w:trPr>
+        <w:trHeight w:val="1765"/>
+      </w:trPr>
+      <w:tc>
+        <w:tcPr>
+          <w:tcW w:w="6100" w:type="dxa"/>
+        </w:tcPr>
+        <w:p>
+          <w:pPr>
+            <w:rPr>
+              <w:b/>
+              <w:bCs/>
+              <w:color w:val="FFFFFF" w:themeColor="background1"/>
+              <w:sz w:val="24"/>
+              <w:szCs w:val="24"/>
+            </w:rPr>
+          </w:pPr>
+          <w:r>
+            <w:rPr>
+              <w:b/>
+              <w:bCs/>
+              <w:noProof/>
+              <w:color w:val="FFFFFF" w:themeColor="background1"/>
+              <w:sz w:val="24"/>
+              <w:szCs w:val="24"/>
+            </w:rPr>
+            <w:drawing>
+              <wp:anchor distT="0" distB="0" distL="114300" distR="114300" simplePos="0" relativeHeight="251663360" behindDoc="1" locked="0" layoutInCell="1" allowOverlap="1" wp14:anchorId="40A22909" wp14:editId="280D266C">
+                <wp:simplePos x="0" y="0"/>
+                <wp:positionH relativeFrom="margin">
+                  <wp:posOffset>-68580</wp:posOffset>
+                </wp:positionH>
+                <wp:positionV relativeFrom="paragraph">
+                  <wp:posOffset>4899</wp:posOffset>
+                </wp:positionV>
+                <wp:extent cx="3757295" cy="190500"/>
+                <wp:effectExtent l="0" t="0" r="0" b="0"/>
+                <wp:wrapNone/>
+                <wp:docPr id="10" name="Imagen 10"/>
+                <wp:cNvGraphicFramePr>
+                  <a:graphicFrameLocks xmlns:a="http://schemas.openxmlformats.org/drawingml/2006/main" noChangeAspect="1"/>
+                </wp:cNvGraphicFramePr>
+                <a:graphic xmlns:a="http://schemas.openxmlformats.org/drawingml/2006/main">
+                  <a:graphicData uri="http://schemas.openxmlformats.org/drawingml/2006/picture">
+                    <pic:pic xmlns:pic="http://schemas.openxmlformats.org/drawingml/2006/picture">
+                      <pic:nvPicPr>
+                        <pic:cNvPr id="0" name="Picture 1"/>
+                        <pic:cNvPicPr>
+                          <a:picLocks noChangeAspect="1" noChangeArrowheads="1"/>
+                        </pic:cNvPicPr>
+                      </pic:nvPicPr>
+                      <pic:blipFill>
+                        <a:blip r:embed="rId2" cstate="print">
+                          <a:extLst>
+                            <a:ext uri="{28A0092B-C50C-407E-A947-70E740481C1C}">
+                              <a14:useLocalDpi xmlns:a14="http://schemas.microsoft.com/office/drawing/2010/main" val="0"/>
+                            </a:ext>
+                          </a:extLst>
+                        </a:blip>
+                        <a:srcRect/>
+                        <a:stretch>
+                          <a:fillRect/>
+                        </a:stretch>
+                      </pic:blipFill>
+                      <pic:spPr bwMode="auto">
+                        <a:xfrm>
+                          <a:off x="0" y="0"/>
+                          <a:ext cx="3757295" cy="190500"/>
+                        </a:xfrm>
+                        <a:prstGeom prst="rect">
+                          <a:avLst/>
+                        </a:prstGeom>
+                        <a:noFill/>
+                        <a:ln>
+                          <a:noFill/>
+                        </a:ln>
+                      </pic:spPr>
+                    </pic:pic>
+                  </a:graphicData>
+                </a:graphic>
+                <wp14:sizeRelH relativeFrom="margin">
+                  <wp14:pctWidth>0</wp14:pctWidth>
+                </wp14:sizeRelH>
+                <wp14:sizeRelV relativeFrom="margin">
+                  <wp14:pctHeight>0</wp14:pctHeight>
+                </wp14:sizeRelV>
+              </wp:anchor>
+            </w:drawing>
+          </w:r>
+          <w:r>
+            <w:rPr>
+              <w:b/>
+              <w:bCs/>
+              <w:color w:val="FFFFFF" w:themeColor="background1"/>
+              <w:sz w:val="24"/>
+              <w:szCs w:val="24"/>
+            </w:rPr>
+            <w:t xml:space="preserve">OFERTA / </w:t>
+          </w:r>
+          <w:r>
+            <w:rPr>
+              <w:i/>
+              <w:iCs/>
+              <w:color w:val="FFFFFF" w:themeColor="background1"/>
+            </w:rPr>
+            <w:t>QUOTATION</w:t>
+          </w:r>
+          <w:r>
+            <w:rPr>
+              <w:b/>
+              <w:bCs/>
+              <w:color w:val="FFFFFF" w:themeColor="background1"/>
+              <w:sz w:val="24"/>
+              <w:szCs w:val="24"/>
+            </w:rPr>
+            <w:tab/>
+          </w:r>
+          <w:r>
+            <w:rPr>
+              <w:b/>
+              <w:bCs/>
+              <w:color w:val="FFFFFF" w:themeColor="background1"/>
+              <w:sz w:val="24"/>
+              <w:szCs w:val="24"/>
+            </w:rPr>
+            <w:tab/>
+            <w:t xml:space="preserve">FECHA / </w:t>
+          </w:r>
+          <w:r>
+            <w:rPr>
+              <w:i/>
+              <w:iCs/>
+              <w:color w:val="FFFFFF" w:themeColor="background1"/>
+            </w:rPr>
+            <w:t>DATE</w:t>
+          </w:r>
+        </w:p>
+        <w:p>
+          <w:pPr>
+            <w:spacing w:before="60"/>
+          </w:pPr>
+          <w:r>
+            <w:t xml:space="preserve">             </w:t>
+          </w:r>
+          <w:r>
+            <w:rPr>
+              <w:b/>
+              <w:bCs/>
+            </w:rPr>
+            <w:t>{{OFERTA}}</w:t>
+          </w:r>
+          <w:r>
+            <w:tab/>
+          </w:r>
+          <w:r>
+            <w:tab/>
+          </w:r>
+          <w:r>
+            <w:tab/>
+            <w:t xml:space="preserve">  </w:t>
+          </w:r>
+          <w:proofErr w:type="gramStart"/>
+          <w:r>
+            <w:t xml:space="preserve">   </w:t>
+          </w:r>
+          <w:r>
+            <w:rPr>
+              <w:b/>
+              <w:bCs/>
+            </w:rPr>
+            <w:t>{</w:t>
+          </w:r>
+          <w:proofErr w:type="gramEnd"/>
+          <w:r>
+            <w:rPr>
+              <w:b/>
+              <w:bCs/>
+            </w:rPr>
+            <w:t>{FECHA}}</w:t>
+          </w:r>
+        </w:p>
+        <w:p>
+          <w:pPr>
+            <w:rPr>
+              <w:b/>
+              <w:bCs/>
+              <w:color w:val="FFFFFF" w:themeColor="background1"/>
+            </w:rPr>
+          </w:pPr>
+          <w:r>
+            <w:rPr>
+              <w:noProof/>
+            </w:rPr>
+            <w:drawing>
+              <wp:anchor distT="0" distB="0" distL="114300" distR="114300" simplePos="0" relativeHeight="251664384" behindDoc="1" locked="0" layoutInCell="1" allowOverlap="1" wp14:anchorId="1B87C325" wp14:editId="425627FA">
+                <wp:simplePos x="0" y="0"/>
+                <wp:positionH relativeFrom="margin">
+                  <wp:posOffset>-68580</wp:posOffset>
+                </wp:positionH>
+                <wp:positionV relativeFrom="paragraph">
+                  <wp:posOffset>175986</wp:posOffset>
+                </wp:positionV>
+                <wp:extent cx="3761740" cy="191135"/>
+                <wp:effectExtent l="0" t="0" r="0" b="0"/>
+                <wp:wrapNone/>
+                <wp:docPr id="11" name="Imagen 11"/>
+                <wp:cNvGraphicFramePr>
+                  <a:graphicFrameLocks xmlns:a="http://schemas.openxmlformats.org/drawingml/2006/main" noChangeAspect="1"/>
+                </wp:cNvGraphicFramePr>
+                <a:graphic xmlns:a="http://schemas.openxmlformats.org/drawingml/2006/main">
+                  <a:graphicData uri="http://schemas.openxmlformats.org/drawingml/2006/picture">
+                    <pic:pic xmlns:pic="http://schemas.openxmlformats.org/drawingml/2006/picture">
+                      <pic:nvPicPr>
+                        <pic:cNvPr id="0" name="Picture 2"/>
+                        <pic:cNvPicPr>
+                          <a:picLocks noChangeAspect="1" noChangeArrowheads="1"/>
+                        </pic:cNvPicPr>
+                      </pic:nvPicPr>
+                      <pic:blipFill>
+                        <a:blip r:embed="rId3" cstate="print">
+                          <a:extLst>
+                            <a:ext uri="{28A0092B-C50C-407E-A947-70E740481C1C}">
+                              <a14:useLocalDpi xmlns:a14="http://schemas.microsoft.com/office/drawing/2010/main" val="0"/>
+                            </a:ext>
+                          </a:extLst>
+                        </a:blip>
+                        <a:srcRect/>
+                        <a:stretch>
+                          <a:fillRect/>
+                        </a:stretch>
+                      </pic:blipFill>
+                      <pic:spPr bwMode="auto">
+                        <a:xfrm>
+                          <a:off x="0" y="0"/>
+                          <a:ext cx="3761740" cy="191135"/>
+                        </a:xfrm>
+                        <a:prstGeom prst="rect">
+                          <a:avLst/>
+                        </a:prstGeom>
+                        <a:noFill/>
+                        <a:ln>
+                          <a:noFill/>
+                        </a:ln>
+                      </pic:spPr>
+                    </pic:pic>
+                  </a:graphicData>
+                </a:graphic>
+                <wp14:sizeRelH relativeFrom="margin">
+                  <wp14:pctWidth>0</wp14:pctWidth>
+                </wp14:sizeRelH>
+                <wp14:sizeRelV relativeFrom="margin">
+                  <wp14:pctHeight>0</wp14:pctHeight>
+                </wp14:sizeRelV>
+              </wp:anchor>
+            </w:drawing>
+          </w:r>
+        </w:p>
+        <w:p>
+          <w:pPr>
+            <w:rPr>
+              <w:i/>
+              <w:iCs/>
+              <w:color w:val="FFFFFF" w:themeColor="background1"/>
+              <w:sz w:val="24"/>
+              <w:szCs w:val="24"/>
+            </w:rPr>
+          </w:pPr>
+          <w:r>
+            <w:rPr>
+              <w:b/>
+              <w:bCs/>
+              <w:color w:val="FFFFFF" w:themeColor="background1"/>
+              <w:sz w:val="24"/>
+              <w:szCs w:val="24"/>
+            </w:rPr>
+            <w:t xml:space="preserve">CLIENTE / </w:t>
+          </w:r>
+          <w:r>
+            <w:rPr>
+              <w:i/>
+              <w:iCs/>
+              <w:color w:val="FFFFFF" w:themeColor="background1"/>
+            </w:rPr>
+            <w:t>CUSTOMER</w:t>
+          </w:r>
+          <w:r>
+            <w:rPr>
+              <w:b/>
+              <w:bCs/>
+              <w:color w:val="FFFFFF" w:themeColor="background1"/>
+              <w:sz w:val="24"/>
+              <w:szCs w:val="24"/>
+            </w:rPr>
+            <w:tab/>
+          </w:r>
+          <w:r>
+            <w:rPr>
+              <w:b/>
+              <w:bCs/>
+              <w:color w:val="FFFFFF" w:themeColor="background1"/>
+              <w:sz w:val="24"/>
+              <w:szCs w:val="24"/>
+            </w:rPr>
+            <w:tab/>
+            <w:t xml:space="preserve">PROVEEDOR / </w:t>
+          </w:r>
+          <w:r>
+            <w:rPr>
+              <w:i/>
+              <w:iCs/>
+              <w:color w:val="FFFFFF" w:themeColor="background1"/>
+            </w:rPr>
+            <w:t>SUPPLIER</w:t>
+          </w:r>
+        </w:p>
+        <w:p>
+          <w:pPr>
+            <w:spacing w:before="60"/>
+          </w:pPr>
+          <w:r>
+            <w:t xml:space="preserve"> </w:t>
+          </w:r>
+          <w:r>
+            <w:rPr>
+              <w:sz w:val="20"/>
+              <w:szCs w:val="20"/>
+            </w:rPr>
+            <w:tab/>
+          </w:r>
+          <w:r>
+            <w:t>{{CLIENTE</w:t>
+          </w:r>
+          <w:proofErr w:type="gramStart"/>
+          <w:r>
+            <w:t xml:space="preserve">}}   </w:t>
+          </w:r>
+          <w:proofErr w:type="gramEnd"/>
+          <w:r>
+            <w:t xml:space="preserve"> </w:t>
+          </w:r>
+          <w:r>
+            <w:tab/>
+          </w:r>
+          <w:r>
+            <w:tab/>
+            <w:t xml:space="preserve">    </w:t>
+          </w:r>
+          <w:r>
+            <w:rPr>
+              <w:sz w:val="24"/>
+              <w:szCs w:val="24"/>
+            </w:rPr>
+            <w:tab/>
+          </w:r>
+          <w:r>
+            <w:t>{{PROVEEDOR}}</w:t>
+          </w:r>
+        </w:p>
+      </w:tc>
+      <w:tc>
+        <w:tcPr>
+          <w:tcW w:w="4810" w:type="dxa"/>
+        </w:tcPr>
+        <w:p>
+          <w:pPr>
+            <w:rPr>
+              <w:b/>
+              <w:bCs/>
+              <w:color w:val="000000" w:themeColor="text1"/>
+              <w:sz w:val="24"/>
+              <w:szCs w:val="24"/>
+            </w:rPr>
+          </w:pPr>
+          <w:r>
+            <w:rPr>
+              <w:b/>
+              <w:bCs/>
+              <w:color w:val="000000" w:themeColor="text1"/>
+              <w:sz w:val="24"/>
+              <w:szCs w:val="24"/>
+            </w:rPr>
+            <w:t>{{RSOC}}</w:t>
+          </w:r>
+        </w:p>
+        <w:p>
+          <w:pPr>
+            <w:rPr>
+              <w:sz w:val="20"/>
+              <w:szCs w:val="20"/>
+            </w:rPr>
+          </w:pPr>
+          <w:r>
+            <w:rPr>
+              <w:sz w:val="20"/>
+              <w:szCs w:val="20"/>
+            </w:rPr>
+            <w:t>{{EMPRESA}}</w:t>
+          </w:r>
+        </w:p>
+        <w:p>
+          <w:pPr>
+            <w:rPr>
+              <w:sz w:val="20"/>
+              <w:szCs w:val="20"/>
+            </w:rPr>
+          </w:pPr>
+          <w:r>
+            <w:rPr>
+              <w:sz w:val="20"/>
+              <w:szCs w:val="20"/>
+            </w:rPr>
+            <w:t>{{DIR}}</w:t>
+          </w:r>
+        </w:p>
+        <w:p>
+          <w:pPr>
+            <w:rPr>
+              <w:sz w:val="20"/>
+              <w:szCs w:val="20"/>
+            </w:rPr>
+          </w:pPr>
+          <w:r>
+            <w:rPr>
+              <w:sz w:val="20"/>
+              <w:szCs w:val="20"/>
+            </w:rPr>
+            <w:t>{{CP</w:t>
+          </w:r>
+          <w:proofErr w:type="gramStart"/>
+          <w:r>
+            <w:rPr>
+              <w:sz w:val="20"/>
+              <w:szCs w:val="20"/>
+            </w:rPr>
+            <w:t>}}  {</w:t>
+          </w:r>
+          <w:proofErr w:type="gramEnd"/>
+          <w:r>
+            <w:rPr>
+              <w:sz w:val="20"/>
+              <w:szCs w:val="20"/>
+            </w:rPr>
+            <w:t>{POB}}</w:t>
+          </w:r>
+        </w:p>
+        <w:p>
+          <w:pPr>
+            <w:rPr>
+              <w:sz w:val="20"/>
+              <w:szCs w:val="20"/>
+            </w:rPr>
+          </w:pPr>
+          <w:r>
+            <w:rPr>
+              <w:sz w:val="20"/>
+              <w:szCs w:val="20"/>
+            </w:rPr>
+            <w:t>{{PRO}}</w:t>
+          </w:r>
+        </w:p>
+        <w:p>
+          <w:pPr>
+            <w:rPr>
+              <w:sz w:val="20"/>
+              <w:szCs w:val="20"/>
+            </w:rPr>
+          </w:pPr>
+          <w:r>
+            <w:rPr>
+              <w:sz w:val="20"/>
+              <w:szCs w:val="20"/>
+            </w:rPr>
+            <w:t>Tel.  {{TEL}}</w:t>
+          </w:r>
+        </w:p>
+        <w:p>
+          <w:r>
+            <w:rPr>
+              <w:sz w:val="20"/>
+              <w:szCs w:val="20"/>
+            </w:rPr>
+            <w:t>E-Mail.  {{MAIL}}</w:t>
+          </w:r>
+        </w:p>
+      </w:tc>
+    </w:tr>
+  </w:tbl>
+  <w:p>
+    <w:pPr>
+      <w:pStyle w:val="Encabezado"/>
+    </w:pPr>
+  </w:p>
+  <w:p>
+    <w:pPr>
+      <w:pStyle w:val="Encabezado"/>
+    </w:pPr>
+  </w:p>
   <w:p>
     <w:pPr>
       <w:pStyle w:val="Encabezado"/>

</xml_diff>

<commit_message>
Cambios varios en el diseño
</commit_message>
<xml_diff>
--- a/csvofertas/plantilla.docx
+++ b/csvofertas/plantilla.docx
@@ -2,7 +2,283 @@
 <file path=word/document.xml><?xml version="1.0" encoding="utf-8"?>
 <w:document xmlns:wpc="http://schemas.microsoft.com/office/word/2010/wordprocessingCanvas" xmlns:cx="http://schemas.microsoft.com/office/drawing/2014/chartex" xmlns:cx1="http://schemas.microsoft.com/office/drawing/2015/9/8/chartex" xmlns:cx2="http://schemas.microsoft.com/office/drawing/2015/10/21/chartex" xmlns:cx3="http://schemas.microsoft.com/office/drawing/2016/5/9/chartex" xmlns:cx4="http://schemas.microsoft.com/office/drawing/2016/5/10/chartex" xmlns:cx5="http://schemas.microsoft.com/office/drawing/2016/5/11/chartex" xmlns:cx6="http://schemas.microsoft.com/office/drawing/2016/5/12/chartex" xmlns:cx7="http://schemas.microsoft.com/office/drawing/2016/5/13/chartex" xmlns:cx8="http://schemas.microsoft.com/office/drawing/2016/5/14/chartex" xmlns:mc="http://schemas.openxmlformats.org/markup-compatibility/2006" xmlns:aink="http://schemas.microsoft.com/office/drawing/2016/ink" xmlns:am3d="http://schemas.microsoft.com/office/drawing/2017/model3d" xmlns:o="urn:schemas-microsoft-com:office:office" xmlns:oel="http://schemas.microsoft.com/office/2019/extlst" xmlns:r="http://schemas.openxmlformats.org/officeDocument/2006/relationships" xmlns:m="http://schemas.openxmlformats.org/officeDocument/2006/math" xmlns:v="urn:schemas-microsoft-com:vml" xmlns:wp14="http://schemas.microsoft.com/office/word/2010/wordprocessingDrawing" xmlns:wp="http://schemas.openxmlformats.org/drawingml/2006/wordprocessingDrawing" xmlns:w10="urn:schemas-microsoft-com:office:word" xmlns:w="http://schemas.openxmlformats.org/wordprocessingml/2006/main" xmlns:w14="http://schemas.microsoft.com/office/word/2010/wordml" xmlns:w15="http://schemas.microsoft.com/office/word/2012/wordml" xmlns:w16cex="http://schemas.microsoft.com/office/word/2018/wordml/cex" xmlns:w16cid="http://schemas.microsoft.com/office/word/2016/wordml/cid" xmlns:w16="http://schemas.microsoft.com/office/word/2018/wordml" xmlns:w16sdtdh="http://schemas.microsoft.com/office/word/2020/wordml/sdtdatahash" xmlns:w16se="http://schemas.microsoft.com/office/word/2015/wordml/symex" xmlns:wpg="http://schemas.microsoft.com/office/word/2010/wordprocessingGroup" xmlns:wpi="http://schemas.microsoft.com/office/word/2010/wordprocessingInk" xmlns:wne="http://schemas.microsoft.com/office/word/2006/wordml" xmlns:wps="http://schemas.microsoft.com/office/word/2010/wordprocessingShape" mc:Ignorable="w14 w15 w16se w16cid w16 w16cex w16sdtdh wp14">
   <w:body>
+    <w:tbl>
+      <w:tblPr>
+        <w:tblStyle w:val="Tablaconcuadrcula"/>
+        <w:tblpPr w:leftFromText="141" w:rightFromText="141" w:vertAnchor="text" w:horzAnchor="margin" w:tblpY="-317"/>
+        <w:tblW w:w="10910" w:type="dxa"/>
+        <w:tblBorders>
+          <w:top w:val="none" w:sz="0" w:space="0" w:color="auto"/>
+          <w:left w:val="none" w:sz="0" w:space="0" w:color="auto"/>
+          <w:bottom w:val="none" w:sz="0" w:space="0" w:color="auto"/>
+          <w:right w:val="none" w:sz="0" w:space="0" w:color="auto"/>
+          <w:insideH w:val="none" w:sz="0" w:space="0" w:color="auto"/>
+          <w:insideV w:val="none" w:sz="0" w:space="0" w:color="auto"/>
+        </w:tblBorders>
+        <w:tblLook w:val="04A0" w:firstRow="1" w:lastRow="0" w:firstColumn="1" w:lastColumn="0" w:noHBand="0" w:noVBand="1"/>
+      </w:tblPr>
+      <w:tblGrid>
+        <w:gridCol w:w="6100"/>
+        <w:gridCol w:w="4810"/>
+      </w:tblGrid>
+      <w:tr>
+        <w:trPr>
+          <w:trHeight w:val="567"/>
+        </w:trPr>
+        <w:tc>
+          <w:tcPr>
+            <w:tcW w:w="6100" w:type="dxa"/>
+          </w:tcPr>
+          <w:p>
+            <w:pPr>
+              <w:rPr>
+                <w:b/>
+                <w:bCs/>
+                <w:color w:val="FFFFFF" w:themeColor="background1"/>
+              </w:rPr>
+            </w:pPr>
+            <w:r>
+              <w:rPr>
+                <w:noProof/>
+              </w:rPr>
+              <w:drawing>
+                <wp:anchor distT="0" distB="0" distL="114300" distR="114300" simplePos="0" relativeHeight="251659264" behindDoc="1" locked="0" layoutInCell="1" allowOverlap="1" wp14:anchorId="1CA6622D" wp14:editId="36111EA2">
+                  <wp:simplePos x="0" y="0"/>
+                  <wp:positionH relativeFrom="margin">
+                    <wp:posOffset>-68580</wp:posOffset>
+                  </wp:positionH>
+                  <wp:positionV relativeFrom="paragraph">
+                    <wp:posOffset>175986</wp:posOffset>
+                  </wp:positionV>
+                  <wp:extent cx="3761740" cy="191135"/>
+                  <wp:effectExtent l="0" t="0" r="0" b="0"/>
+                  <wp:wrapNone/>
+                  <wp:docPr id="2" name="Imagen 2"/>
+                  <wp:cNvGraphicFramePr>
+                    <a:graphicFrameLocks xmlns:a="http://schemas.openxmlformats.org/drawingml/2006/main" noChangeAspect="1"/>
+                  </wp:cNvGraphicFramePr>
+                  <a:graphic xmlns:a="http://schemas.openxmlformats.org/drawingml/2006/main">
+                    <a:graphicData uri="http://schemas.openxmlformats.org/drawingml/2006/picture">
+                      <pic:pic xmlns:pic="http://schemas.openxmlformats.org/drawingml/2006/picture">
+                        <pic:nvPicPr>
+                          <pic:cNvPr id="0" name="Picture 2"/>
+                          <pic:cNvPicPr>
+                            <a:picLocks noChangeAspect="1" noChangeArrowheads="1"/>
+                          </pic:cNvPicPr>
+                        </pic:nvPicPr>
+                        <pic:blipFill>
+                          <a:blip r:embed="rId6" cstate="print">
+                            <a:extLst>
+                              <a:ext uri="{28A0092B-C50C-407E-A947-70E740481C1C}">
+                                <a14:useLocalDpi xmlns:a14="http://schemas.microsoft.com/office/drawing/2010/main" val="0"/>
+                              </a:ext>
+                            </a:extLst>
+                          </a:blip>
+                          <a:srcRect/>
+                          <a:stretch>
+                            <a:fillRect/>
+                          </a:stretch>
+                        </pic:blipFill>
+                        <pic:spPr bwMode="auto">
+                          <a:xfrm>
+                            <a:off x="0" y="0"/>
+                            <a:ext cx="3761740" cy="191135"/>
+                          </a:xfrm>
+                          <a:prstGeom prst="rect">
+                            <a:avLst/>
+                          </a:prstGeom>
+                          <a:noFill/>
+                          <a:ln>
+                            <a:noFill/>
+                          </a:ln>
+                        </pic:spPr>
+                      </pic:pic>
+                    </a:graphicData>
+                  </a:graphic>
+                  <wp14:sizeRelH relativeFrom="margin">
+                    <wp14:pctWidth>0</wp14:pctWidth>
+                  </wp14:sizeRelH>
+                  <wp14:sizeRelV relativeFrom="margin">
+                    <wp14:pctHeight>0</wp14:pctHeight>
+                  </wp14:sizeRelV>
+                </wp:anchor>
+              </w:drawing>
+            </w:r>
+          </w:p>
+          <w:p>
+            <w:pPr>
+              <w:rPr>
+                <w:i/>
+                <w:iCs/>
+                <w:color w:val="FFFFFF" w:themeColor="background1"/>
+                <w:sz w:val="24"/>
+                <w:szCs w:val="24"/>
+              </w:rPr>
+            </w:pPr>
+            <w:r>
+              <w:rPr>
+                <w:b/>
+                <w:bCs/>
+                <w:color w:val="FFFFFF" w:themeColor="background1"/>
+                <w:sz w:val="24"/>
+                <w:szCs w:val="24"/>
+              </w:rPr>
+              <w:t xml:space="preserve">CLIENTE / </w:t>
+            </w:r>
+            <w:r>
+              <w:rPr>
+                <w:i/>
+                <w:iCs/>
+                <w:color w:val="FFFFFF" w:themeColor="background1"/>
+              </w:rPr>
+              <w:t>CUSTOMER</w:t>
+            </w:r>
+            <w:r>
+              <w:rPr>
+                <w:b/>
+                <w:bCs/>
+                <w:color w:val="FFFFFF" w:themeColor="background1"/>
+                <w:sz w:val="24"/>
+                <w:szCs w:val="24"/>
+              </w:rPr>
+              <w:tab/>
+            </w:r>
+            <w:r>
+              <w:rPr>
+                <w:b/>
+                <w:bCs/>
+                <w:color w:val="FFFFFF" w:themeColor="background1"/>
+                <w:sz w:val="24"/>
+                <w:szCs w:val="24"/>
+              </w:rPr>
+              <w:tab/>
+              <w:t xml:space="preserve">PROVEEDOR / </w:t>
+            </w:r>
+            <w:r>
+              <w:rPr>
+                <w:i/>
+                <w:iCs/>
+                <w:color w:val="FFFFFF" w:themeColor="background1"/>
+              </w:rPr>
+              <w:t>SUPPLIER</w:t>
+            </w:r>
+          </w:p>
+          <w:p>
+            <w:pPr>
+              <w:spacing w:before="60"/>
+            </w:pPr>
+            <w:r>
+              <w:t xml:space="preserve"> </w:t>
+            </w:r>
+            <w:r>
+              <w:rPr>
+                <w:sz w:val="20"/>
+                <w:szCs w:val="20"/>
+              </w:rPr>
+              <w:tab/>
+            </w:r>
+            <w:r>
+              <w:t xml:space="preserve">{{CLIENTE}}    </w:t>
+            </w:r>
+            <w:r>
+              <w:tab/>
+            </w:r>
+            <w:r>
+              <w:tab/>
+              <w:t xml:space="preserve">    </w:t>
+            </w:r>
+            <w:r>
+              <w:rPr>
+                <w:sz w:val="24"/>
+                <w:szCs w:val="24"/>
+              </w:rPr>
+              <w:tab/>
+            </w:r>
+            <w:r>
+              <w:t>{{PROVEEDOR}}</w:t>
+            </w:r>
+          </w:p>
+        </w:tc>
+        <w:tc>
+          <w:tcPr>
+            <w:tcW w:w="4810" w:type="dxa"/>
+          </w:tcPr>
+          <w:p>
+            <w:pPr>
+              <w:rPr>
+                <w:sz w:val="20"/>
+                <w:szCs w:val="20"/>
+              </w:rPr>
+            </w:pPr>
+            <w:r>
+              <w:rPr>
+                <w:sz w:val="20"/>
+                <w:szCs w:val="20"/>
+              </w:rPr>
+              <w:t>{{DIR}}</w:t>
+            </w:r>
+          </w:p>
+          <w:p>
+            <w:pPr>
+              <w:rPr>
+                <w:sz w:val="20"/>
+                <w:szCs w:val="20"/>
+              </w:rPr>
+            </w:pPr>
+            <w:r>
+              <w:rPr>
+                <w:sz w:val="20"/>
+                <w:szCs w:val="20"/>
+              </w:rPr>
+              <w:t>{{CP}}  {{POB}}</w:t>
+            </w:r>
+          </w:p>
+          <w:p>
+            <w:pPr>
+              <w:rPr>
+                <w:sz w:val="20"/>
+                <w:szCs w:val="20"/>
+              </w:rPr>
+            </w:pPr>
+            <w:r>
+              <w:rPr>
+                <w:sz w:val="20"/>
+                <w:szCs w:val="20"/>
+              </w:rPr>
+              <w:t>{{PRO}}</w:t>
+            </w:r>
+          </w:p>
+          <w:p>
+            <w:pPr>
+              <w:rPr>
+                <w:sz w:val="20"/>
+                <w:szCs w:val="20"/>
+              </w:rPr>
+            </w:pPr>
+            <w:r>
+              <w:rPr>
+                <w:sz w:val="20"/>
+                <w:szCs w:val="20"/>
+              </w:rPr>
+              <w:t>Tel.  {{TEL}}</w:t>
+            </w:r>
+          </w:p>
+          <w:p>
+            <w:r>
+              <w:rPr>
+                <w:sz w:val="20"/>
+                <w:szCs w:val="20"/>
+              </w:rPr>
+              <w:t>E-Mail.  {{MAIL}}</w:t>
+            </w:r>
+          </w:p>
+        </w:tc>
+      </w:tr>
+    </w:tbl>
     <w:p>
+      <w:pPr>
+        <w:spacing w:line="240" w:lineRule="auto"/>
+      </w:pPr>
       <w:r>
         <w:rPr>
           <w:noProof/>
@@ -11,8 +287,12 @@
       </w:r>
     </w:p>
     <w:sectPr>
-      <w:headerReference w:type="default" r:id="rId6"/>
-      <w:footerReference w:type="default" r:id="rId7"/>
+      <w:headerReference w:type="even" r:id="rId7"/>
+      <w:headerReference w:type="default" r:id="rId8"/>
+      <w:footerReference w:type="even" r:id="rId9"/>
+      <w:footerReference w:type="default" r:id="rId10"/>
+      <w:headerReference w:type="first" r:id="rId11"/>
+      <w:footerReference w:type="first" r:id="rId12"/>
       <w:pgSz w:w="11906" w:h="16838"/>
       <w:pgMar w:top="720" w:right="720" w:bottom="720" w:left="720" w:header="170" w:footer="170" w:gutter="0"/>
       <w:cols w:space="708"/>
@@ -48,6 +328,16 @@
 </file>
 
 <file path=word/footer1.xml><?xml version="1.0" encoding="utf-8"?>
+<w:ftr xmlns:wpc="http://schemas.microsoft.com/office/word/2010/wordprocessingCanvas" xmlns:cx="http://schemas.microsoft.com/office/drawing/2014/chartex" xmlns:cx1="http://schemas.microsoft.com/office/drawing/2015/9/8/chartex" xmlns:cx2="http://schemas.microsoft.com/office/drawing/2015/10/21/chartex" xmlns:cx3="http://schemas.microsoft.com/office/drawing/2016/5/9/chartex" xmlns:cx4="http://schemas.microsoft.com/office/drawing/2016/5/10/chartex" xmlns:cx5="http://schemas.microsoft.com/office/drawing/2016/5/11/chartex" xmlns:cx6="http://schemas.microsoft.com/office/drawing/2016/5/12/chartex" xmlns:cx7="http://schemas.microsoft.com/office/drawing/2016/5/13/chartex" xmlns:cx8="http://schemas.microsoft.com/office/drawing/2016/5/14/chartex" xmlns:mc="http://schemas.openxmlformats.org/markup-compatibility/2006" xmlns:aink="http://schemas.microsoft.com/office/drawing/2016/ink" xmlns:am3d="http://schemas.microsoft.com/office/drawing/2017/model3d" xmlns:o="urn:schemas-microsoft-com:office:office" xmlns:oel="http://schemas.microsoft.com/office/2019/extlst" xmlns:r="http://schemas.openxmlformats.org/officeDocument/2006/relationships" xmlns:m="http://schemas.openxmlformats.org/officeDocument/2006/math" xmlns:v="urn:schemas-microsoft-com:vml" xmlns:wp14="http://schemas.microsoft.com/office/word/2010/wordprocessingDrawing" xmlns:wp="http://schemas.openxmlformats.org/drawingml/2006/wordprocessingDrawing" xmlns:w10="urn:schemas-microsoft-com:office:word" xmlns:w="http://schemas.openxmlformats.org/wordprocessingml/2006/main" xmlns:w14="http://schemas.microsoft.com/office/word/2010/wordml" xmlns:w15="http://schemas.microsoft.com/office/word/2012/wordml" xmlns:w16cex="http://schemas.microsoft.com/office/word/2018/wordml/cex" xmlns:w16cid="http://schemas.microsoft.com/office/word/2016/wordml/cid" xmlns:w16="http://schemas.microsoft.com/office/word/2018/wordml" xmlns:w16sdtdh="http://schemas.microsoft.com/office/word/2020/wordml/sdtdatahash" xmlns:w16se="http://schemas.microsoft.com/office/word/2015/wordml/symex" xmlns:wpg="http://schemas.microsoft.com/office/word/2010/wordprocessingGroup" xmlns:wpi="http://schemas.microsoft.com/office/word/2010/wordprocessingInk" xmlns:wne="http://schemas.microsoft.com/office/word/2006/wordml" xmlns:wps="http://schemas.microsoft.com/office/word/2010/wordprocessingShape" mc:Ignorable="w14 w15 w16se w16cid w16 w16cex w16sdtdh wp14">
+  <w:p>
+    <w:pPr>
+      <w:pStyle w:val="Piedepgina"/>
+    </w:pPr>
+  </w:p>
+</w:ftr>
+</file>
+
+<file path=word/footer2.xml><?xml version="1.0" encoding="utf-8"?>
 <w:ftr xmlns:wpc="http://schemas.microsoft.com/office/word/2010/wordprocessingCanvas" xmlns:cx="http://schemas.microsoft.com/office/drawing/2014/chartex" xmlns:cx1="http://schemas.microsoft.com/office/drawing/2015/9/8/chartex" xmlns:cx2="http://schemas.microsoft.com/office/drawing/2015/10/21/chartex" xmlns:cx3="http://schemas.microsoft.com/office/drawing/2016/5/9/chartex" xmlns:cx4="http://schemas.microsoft.com/office/drawing/2016/5/10/chartex" xmlns:cx5="http://schemas.microsoft.com/office/drawing/2016/5/11/chartex" xmlns:cx6="http://schemas.microsoft.com/office/drawing/2016/5/12/chartex" xmlns:cx7="http://schemas.microsoft.com/office/drawing/2016/5/13/chartex" xmlns:cx8="http://schemas.microsoft.com/office/drawing/2016/5/14/chartex" xmlns:mc="http://schemas.openxmlformats.org/markup-compatibility/2006" xmlns:aink="http://schemas.microsoft.com/office/drawing/2016/ink" xmlns:am3d="http://schemas.microsoft.com/office/drawing/2017/model3d" xmlns:o="urn:schemas-microsoft-com:office:office" xmlns:oel="http://schemas.microsoft.com/office/2019/extlst" xmlns:r="http://schemas.openxmlformats.org/officeDocument/2006/relationships" xmlns:m="http://schemas.openxmlformats.org/officeDocument/2006/math" xmlns:v="urn:schemas-microsoft-com:vml" xmlns:wp14="http://schemas.microsoft.com/office/word/2010/wordprocessingDrawing" xmlns:wp="http://schemas.openxmlformats.org/drawingml/2006/wordprocessingDrawing" xmlns:w10="urn:schemas-microsoft-com:office:word" xmlns:w="http://schemas.openxmlformats.org/wordprocessingml/2006/main" xmlns:w14="http://schemas.microsoft.com/office/word/2010/wordml" xmlns:w15="http://schemas.microsoft.com/office/word/2012/wordml" xmlns:w16cex="http://schemas.microsoft.com/office/word/2018/wordml/cex" xmlns:w16cid="http://schemas.microsoft.com/office/word/2016/wordml/cid" xmlns:w16="http://schemas.microsoft.com/office/word/2018/wordml" xmlns:w16sdtdh="http://schemas.microsoft.com/office/word/2020/wordml/sdtdatahash" xmlns:w16se="http://schemas.microsoft.com/office/word/2015/wordml/symex" xmlns:wpg="http://schemas.microsoft.com/office/word/2010/wordprocessingGroup" xmlns:wpi="http://schemas.microsoft.com/office/word/2010/wordprocessingInk" xmlns:wne="http://schemas.microsoft.com/office/word/2006/wordml" xmlns:wps="http://schemas.microsoft.com/office/word/2010/wordprocessingShape" mc:Ignorable="w14 w15 w16se w16cid w16 w16cex w16sdtdh wp14">
   <w:p>
     <w:pPr>
@@ -139,6 +429,16 @@
 </w:ftr>
 </file>
 
+<file path=word/footer3.xml><?xml version="1.0" encoding="utf-8"?>
+<w:ftr xmlns:wpc="http://schemas.microsoft.com/office/word/2010/wordprocessingCanvas" xmlns:cx="http://schemas.microsoft.com/office/drawing/2014/chartex" xmlns:cx1="http://schemas.microsoft.com/office/drawing/2015/9/8/chartex" xmlns:cx2="http://schemas.microsoft.com/office/drawing/2015/10/21/chartex" xmlns:cx3="http://schemas.microsoft.com/office/drawing/2016/5/9/chartex" xmlns:cx4="http://schemas.microsoft.com/office/drawing/2016/5/10/chartex" xmlns:cx5="http://schemas.microsoft.com/office/drawing/2016/5/11/chartex" xmlns:cx6="http://schemas.microsoft.com/office/drawing/2016/5/12/chartex" xmlns:cx7="http://schemas.microsoft.com/office/drawing/2016/5/13/chartex" xmlns:cx8="http://schemas.microsoft.com/office/drawing/2016/5/14/chartex" xmlns:mc="http://schemas.openxmlformats.org/markup-compatibility/2006" xmlns:aink="http://schemas.microsoft.com/office/drawing/2016/ink" xmlns:am3d="http://schemas.microsoft.com/office/drawing/2017/model3d" xmlns:o="urn:schemas-microsoft-com:office:office" xmlns:oel="http://schemas.microsoft.com/office/2019/extlst" xmlns:r="http://schemas.openxmlformats.org/officeDocument/2006/relationships" xmlns:m="http://schemas.openxmlformats.org/officeDocument/2006/math" xmlns:v="urn:schemas-microsoft-com:vml" xmlns:wp14="http://schemas.microsoft.com/office/word/2010/wordprocessingDrawing" xmlns:wp="http://schemas.openxmlformats.org/drawingml/2006/wordprocessingDrawing" xmlns:w10="urn:schemas-microsoft-com:office:word" xmlns:w="http://schemas.openxmlformats.org/wordprocessingml/2006/main" xmlns:w14="http://schemas.microsoft.com/office/word/2010/wordml" xmlns:w15="http://schemas.microsoft.com/office/word/2012/wordml" xmlns:w16cex="http://schemas.microsoft.com/office/word/2018/wordml/cex" xmlns:w16cid="http://schemas.microsoft.com/office/word/2016/wordml/cid" xmlns:w16="http://schemas.microsoft.com/office/word/2018/wordml" xmlns:w16sdtdh="http://schemas.microsoft.com/office/word/2020/wordml/sdtdatahash" xmlns:w16se="http://schemas.microsoft.com/office/word/2015/wordml/symex" xmlns:wpg="http://schemas.microsoft.com/office/word/2010/wordprocessingGroup" xmlns:wpi="http://schemas.microsoft.com/office/word/2010/wordprocessingInk" xmlns:wne="http://schemas.microsoft.com/office/word/2006/wordml" xmlns:wps="http://schemas.microsoft.com/office/word/2010/wordprocessingShape" mc:Ignorable="w14 w15 w16se w16cid w16 w16cex w16sdtdh wp14">
+  <w:p>
+    <w:pPr>
+      <w:pStyle w:val="Piedepgina"/>
+    </w:pPr>
+  </w:p>
+</w:ftr>
+</file>
+
 <file path=word/footnotes.xml><?xml version="1.0" encoding="utf-8"?>
 <w:footnotes xmlns:wpc="http://schemas.microsoft.com/office/word/2010/wordprocessingCanvas" xmlns:cx="http://schemas.microsoft.com/office/drawing/2014/chartex" xmlns:cx1="http://schemas.microsoft.com/office/drawing/2015/9/8/chartex" xmlns:cx2="http://schemas.microsoft.com/office/drawing/2015/10/21/chartex" xmlns:cx3="http://schemas.microsoft.com/office/drawing/2016/5/9/chartex" xmlns:cx4="http://schemas.microsoft.com/office/drawing/2016/5/10/chartex" xmlns:cx5="http://schemas.microsoft.com/office/drawing/2016/5/11/chartex" xmlns:cx6="http://schemas.microsoft.com/office/drawing/2016/5/12/chartex" xmlns:cx7="http://schemas.microsoft.com/office/drawing/2016/5/13/chartex" xmlns:cx8="http://schemas.microsoft.com/office/drawing/2016/5/14/chartex" xmlns:mc="http://schemas.openxmlformats.org/markup-compatibility/2006" xmlns:aink="http://schemas.microsoft.com/office/drawing/2016/ink" xmlns:am3d="http://schemas.microsoft.com/office/drawing/2017/model3d" xmlns:o="urn:schemas-microsoft-com:office:office" xmlns:oel="http://schemas.microsoft.com/office/2019/extlst" xmlns:r="http://schemas.openxmlformats.org/officeDocument/2006/relationships" xmlns:m="http://schemas.openxmlformats.org/officeDocument/2006/math" xmlns:v="urn:schemas-microsoft-com:vml" xmlns:wp14="http://schemas.microsoft.com/office/word/2010/wordprocessingDrawing" xmlns:wp="http://schemas.openxmlformats.org/drawingml/2006/wordprocessingDrawing" xmlns:w10="urn:schemas-microsoft-com:office:word" xmlns:w="http://schemas.openxmlformats.org/wordprocessingml/2006/main" xmlns:w14="http://schemas.microsoft.com/office/word/2010/wordml" xmlns:w15="http://schemas.microsoft.com/office/word/2012/wordml" xmlns:w16cex="http://schemas.microsoft.com/office/word/2018/wordml/cex" xmlns:w16cid="http://schemas.microsoft.com/office/word/2016/wordml/cid" xmlns:w16="http://schemas.microsoft.com/office/word/2018/wordml" xmlns:w16sdtdh="http://schemas.microsoft.com/office/word/2020/wordml/sdtdatahash" xmlns:w16se="http://schemas.microsoft.com/office/word/2015/wordml/symex" xmlns:wpg="http://schemas.microsoft.com/office/word/2010/wordprocessingGroup" xmlns:wpi="http://schemas.microsoft.com/office/word/2010/wordprocessingInk" xmlns:wne="http://schemas.microsoft.com/office/word/2006/wordml" xmlns:wps="http://schemas.microsoft.com/office/word/2010/wordprocessingShape" mc:Ignorable="w14 w15 w16se w16cid w16 w16cex w16sdtdh wp14">
   <w:footnote w:type="separator" w:id="-1">
@@ -165,6 +465,16 @@
 </file>
 
 <file path=word/header1.xml><?xml version="1.0" encoding="utf-8"?>
+<w:hdr xmlns:wpc="http://schemas.microsoft.com/office/word/2010/wordprocessingCanvas" xmlns:cx="http://schemas.microsoft.com/office/drawing/2014/chartex" xmlns:cx1="http://schemas.microsoft.com/office/drawing/2015/9/8/chartex" xmlns:cx2="http://schemas.microsoft.com/office/drawing/2015/10/21/chartex" xmlns:cx3="http://schemas.microsoft.com/office/drawing/2016/5/9/chartex" xmlns:cx4="http://schemas.microsoft.com/office/drawing/2016/5/10/chartex" xmlns:cx5="http://schemas.microsoft.com/office/drawing/2016/5/11/chartex" xmlns:cx6="http://schemas.microsoft.com/office/drawing/2016/5/12/chartex" xmlns:cx7="http://schemas.microsoft.com/office/drawing/2016/5/13/chartex" xmlns:cx8="http://schemas.microsoft.com/office/drawing/2016/5/14/chartex" xmlns:mc="http://schemas.openxmlformats.org/markup-compatibility/2006" xmlns:aink="http://schemas.microsoft.com/office/drawing/2016/ink" xmlns:am3d="http://schemas.microsoft.com/office/drawing/2017/model3d" xmlns:o="urn:schemas-microsoft-com:office:office" xmlns:oel="http://schemas.microsoft.com/office/2019/extlst" xmlns:r="http://schemas.openxmlformats.org/officeDocument/2006/relationships" xmlns:m="http://schemas.openxmlformats.org/officeDocument/2006/math" xmlns:v="urn:schemas-microsoft-com:vml" xmlns:wp14="http://schemas.microsoft.com/office/word/2010/wordprocessingDrawing" xmlns:wp="http://schemas.openxmlformats.org/drawingml/2006/wordprocessingDrawing" xmlns:w10="urn:schemas-microsoft-com:office:word" xmlns:w="http://schemas.openxmlformats.org/wordprocessingml/2006/main" xmlns:w14="http://schemas.microsoft.com/office/word/2010/wordml" xmlns:w15="http://schemas.microsoft.com/office/word/2012/wordml" xmlns:w16cex="http://schemas.microsoft.com/office/word/2018/wordml/cex" xmlns:w16cid="http://schemas.microsoft.com/office/word/2016/wordml/cid" xmlns:w16="http://schemas.microsoft.com/office/word/2018/wordml" xmlns:w16sdtdh="http://schemas.microsoft.com/office/word/2020/wordml/sdtdatahash" xmlns:w16se="http://schemas.microsoft.com/office/word/2015/wordml/symex" xmlns:wpg="http://schemas.microsoft.com/office/word/2010/wordprocessingGroup" xmlns:wpi="http://schemas.microsoft.com/office/word/2010/wordprocessingInk" xmlns:wne="http://schemas.microsoft.com/office/word/2006/wordml" xmlns:wps="http://schemas.microsoft.com/office/word/2010/wordprocessingShape" mc:Ignorable="w14 w15 w16se w16cid w16 w16cex w16sdtdh wp14">
+  <w:p>
+    <w:pPr>
+      <w:pStyle w:val="Encabezado"/>
+    </w:pPr>
+  </w:p>
+</w:hdr>
+</file>
+
+<file path=word/header2.xml><?xml version="1.0" encoding="utf-8"?>
 <w:hdr xmlns:wpc="http://schemas.microsoft.com/office/word/2010/wordprocessingCanvas" xmlns:cx="http://schemas.microsoft.com/office/drawing/2014/chartex" xmlns:cx1="http://schemas.microsoft.com/office/drawing/2015/9/8/chartex" xmlns:cx2="http://schemas.microsoft.com/office/drawing/2015/10/21/chartex" xmlns:cx3="http://schemas.microsoft.com/office/drawing/2016/5/9/chartex" xmlns:cx4="http://schemas.microsoft.com/office/drawing/2016/5/10/chartex" xmlns:cx5="http://schemas.microsoft.com/office/drawing/2016/5/11/chartex" xmlns:cx6="http://schemas.microsoft.com/office/drawing/2016/5/12/chartex" xmlns:cx7="http://schemas.microsoft.com/office/drawing/2016/5/13/chartex" xmlns:cx8="http://schemas.microsoft.com/office/drawing/2016/5/14/chartex" xmlns:mc="http://schemas.openxmlformats.org/markup-compatibility/2006" xmlns:aink="http://schemas.microsoft.com/office/drawing/2016/ink" xmlns:am3d="http://schemas.microsoft.com/office/drawing/2017/model3d" xmlns:o="urn:schemas-microsoft-com:office:office" xmlns:oel="http://schemas.microsoft.com/office/2019/extlst" xmlns:r="http://schemas.openxmlformats.org/officeDocument/2006/relationships" xmlns:m="http://schemas.openxmlformats.org/officeDocument/2006/math" xmlns:v="urn:schemas-microsoft-com:vml" xmlns:wp14="http://schemas.microsoft.com/office/word/2010/wordprocessingDrawing" xmlns:wp="http://schemas.openxmlformats.org/drawingml/2006/wordprocessingDrawing" xmlns:w10="urn:schemas-microsoft-com:office:word" xmlns:w="http://schemas.openxmlformats.org/wordprocessingml/2006/main" xmlns:w14="http://schemas.microsoft.com/office/word/2010/wordml" xmlns:w15="http://schemas.microsoft.com/office/word/2012/wordml" xmlns:w16cex="http://schemas.microsoft.com/office/word/2018/wordml/cex" xmlns:w16cid="http://schemas.microsoft.com/office/word/2016/wordml/cid" xmlns:w16="http://schemas.microsoft.com/office/word/2018/wordml" xmlns:w16sdtdh="http://schemas.microsoft.com/office/word/2020/wordml/sdtdatahash" xmlns:w16se="http://schemas.microsoft.com/office/word/2015/wordml/symex" xmlns:wpg="http://schemas.microsoft.com/office/word/2010/wordprocessingGroup" xmlns:wpi="http://schemas.microsoft.com/office/word/2010/wordprocessingInk" xmlns:wne="http://schemas.microsoft.com/office/word/2006/wordml" xmlns:wps="http://schemas.microsoft.com/office/word/2010/wordprocessingShape" mc:Ignorable="w14 w15 w16se w16cid w16 w16cex w16sdtdh wp14">
   <w:p>
     <w:pPr>
@@ -259,7 +569,7 @@
     </w:tblGrid>
     <w:tr>
       <w:trPr>
-        <w:trHeight w:val="1765"/>
+        <w:trHeight w:val="274"/>
       </w:trPr>
       <w:tc>
         <w:tcPr>
@@ -417,203 +727,14 @@
           </w:r>
           <w:r>
             <w:tab/>
-            <w:t xml:space="preserve">  </w:t>
-          </w:r>
-          <w:proofErr w:type="gramStart"/>
-          <w:r>
-            <w:t xml:space="preserve">   </w:t>
+            <w:t xml:space="preserve">     </w:t>
           </w:r>
           <w:r>
             <w:rPr>
               <w:b/>
               <w:bCs/>
             </w:rPr>
-            <w:t>{</w:t>
-          </w:r>
-          <w:proofErr w:type="gramEnd"/>
-          <w:r>
-            <w:rPr>
-              <w:b/>
-              <w:bCs/>
-            </w:rPr>
-            <w:t>{FECHA}}</w:t>
-          </w:r>
-        </w:p>
-        <w:p>
-          <w:pPr>
-            <w:rPr>
-              <w:b/>
-              <w:bCs/>
-              <w:color w:val="FFFFFF" w:themeColor="background1"/>
-            </w:rPr>
-          </w:pPr>
-          <w:r>
-            <w:rPr>
-              <w:noProof/>
-            </w:rPr>
-            <w:drawing>
-              <wp:anchor distT="0" distB="0" distL="114300" distR="114300" simplePos="0" relativeHeight="251664384" behindDoc="1" locked="0" layoutInCell="1" allowOverlap="1" wp14:anchorId="1B87C325" wp14:editId="425627FA">
-                <wp:simplePos x="0" y="0"/>
-                <wp:positionH relativeFrom="margin">
-                  <wp:posOffset>-68580</wp:posOffset>
-                </wp:positionH>
-                <wp:positionV relativeFrom="paragraph">
-                  <wp:posOffset>175986</wp:posOffset>
-                </wp:positionV>
-                <wp:extent cx="3761740" cy="191135"/>
-                <wp:effectExtent l="0" t="0" r="0" b="0"/>
-                <wp:wrapNone/>
-                <wp:docPr id="11" name="Imagen 11"/>
-                <wp:cNvGraphicFramePr>
-                  <a:graphicFrameLocks xmlns:a="http://schemas.openxmlformats.org/drawingml/2006/main" noChangeAspect="1"/>
-                </wp:cNvGraphicFramePr>
-                <a:graphic xmlns:a="http://schemas.openxmlformats.org/drawingml/2006/main">
-                  <a:graphicData uri="http://schemas.openxmlformats.org/drawingml/2006/picture">
-                    <pic:pic xmlns:pic="http://schemas.openxmlformats.org/drawingml/2006/picture">
-                      <pic:nvPicPr>
-                        <pic:cNvPr id="0" name="Picture 2"/>
-                        <pic:cNvPicPr>
-                          <a:picLocks noChangeAspect="1" noChangeArrowheads="1"/>
-                        </pic:cNvPicPr>
-                      </pic:nvPicPr>
-                      <pic:blipFill>
-                        <a:blip r:embed="rId3" cstate="print">
-                          <a:extLst>
-                            <a:ext uri="{28A0092B-C50C-407E-A947-70E740481C1C}">
-                              <a14:useLocalDpi xmlns:a14="http://schemas.microsoft.com/office/drawing/2010/main" val="0"/>
-                            </a:ext>
-                          </a:extLst>
-                        </a:blip>
-                        <a:srcRect/>
-                        <a:stretch>
-                          <a:fillRect/>
-                        </a:stretch>
-                      </pic:blipFill>
-                      <pic:spPr bwMode="auto">
-                        <a:xfrm>
-                          <a:off x="0" y="0"/>
-                          <a:ext cx="3761740" cy="191135"/>
-                        </a:xfrm>
-                        <a:prstGeom prst="rect">
-                          <a:avLst/>
-                        </a:prstGeom>
-                        <a:noFill/>
-                        <a:ln>
-                          <a:noFill/>
-                        </a:ln>
-                      </pic:spPr>
-                    </pic:pic>
-                  </a:graphicData>
-                </a:graphic>
-                <wp14:sizeRelH relativeFrom="margin">
-                  <wp14:pctWidth>0</wp14:pctWidth>
-                </wp14:sizeRelH>
-                <wp14:sizeRelV relativeFrom="margin">
-                  <wp14:pctHeight>0</wp14:pctHeight>
-                </wp14:sizeRelV>
-              </wp:anchor>
-            </w:drawing>
-          </w:r>
-        </w:p>
-        <w:p>
-          <w:pPr>
-            <w:rPr>
-              <w:i/>
-              <w:iCs/>
-              <w:color w:val="FFFFFF" w:themeColor="background1"/>
-              <w:sz w:val="24"/>
-              <w:szCs w:val="24"/>
-            </w:rPr>
-          </w:pPr>
-          <w:r>
-            <w:rPr>
-              <w:b/>
-              <w:bCs/>
-              <w:color w:val="FFFFFF" w:themeColor="background1"/>
-              <w:sz w:val="24"/>
-              <w:szCs w:val="24"/>
-            </w:rPr>
-            <w:t xml:space="preserve">CLIENTE / </w:t>
-          </w:r>
-          <w:r>
-            <w:rPr>
-              <w:i/>
-              <w:iCs/>
-              <w:color w:val="FFFFFF" w:themeColor="background1"/>
-            </w:rPr>
-            <w:t>CUSTOMER</w:t>
-          </w:r>
-          <w:r>
-            <w:rPr>
-              <w:b/>
-              <w:bCs/>
-              <w:color w:val="FFFFFF" w:themeColor="background1"/>
-              <w:sz w:val="24"/>
-              <w:szCs w:val="24"/>
-            </w:rPr>
-            <w:tab/>
-          </w:r>
-          <w:r>
-            <w:rPr>
-              <w:b/>
-              <w:bCs/>
-              <w:color w:val="FFFFFF" w:themeColor="background1"/>
-              <w:sz w:val="24"/>
-              <w:szCs w:val="24"/>
-            </w:rPr>
-            <w:tab/>
-            <w:t xml:space="preserve">PROVEEDOR / </w:t>
-          </w:r>
-          <w:r>
-            <w:rPr>
-              <w:i/>
-              <w:iCs/>
-              <w:color w:val="FFFFFF" w:themeColor="background1"/>
-            </w:rPr>
-            <w:t>SUPPLIER</w:t>
-          </w:r>
-        </w:p>
-        <w:p>
-          <w:pPr>
-            <w:spacing w:before="60"/>
-          </w:pPr>
-          <w:r>
-            <w:t xml:space="preserve"> </w:t>
-          </w:r>
-          <w:r>
-            <w:rPr>
-              <w:sz w:val="20"/>
-              <w:szCs w:val="20"/>
-            </w:rPr>
-            <w:tab/>
-          </w:r>
-          <w:r>
-            <w:t>{{CLIENTE</w:t>
-          </w:r>
-          <w:proofErr w:type="gramStart"/>
-          <w:r>
-            <w:t xml:space="preserve">}}   </w:t>
-          </w:r>
-          <w:proofErr w:type="gramEnd"/>
-          <w:r>
-            <w:t xml:space="preserve"> </w:t>
-          </w:r>
-          <w:r>
-            <w:tab/>
-          </w:r>
-          <w:r>
-            <w:tab/>
-            <w:t xml:space="preserve">    </w:t>
-          </w:r>
-          <w:r>
-            <w:rPr>
-              <w:sz w:val="24"/>
-              <w:szCs w:val="24"/>
-            </w:rPr>
-            <w:tab/>
-          </w:r>
-          <w:r>
-            <w:t>{{PROVEEDOR}}</w:t>
+            <w:t>{{FECHA}}</w:t>
           </w:r>
         </w:p>
       </w:tc>
@@ -657,91 +778,6 @@
             <w:t>{{EMPRESA}}</w:t>
           </w:r>
         </w:p>
-        <w:p>
-          <w:pPr>
-            <w:rPr>
-              <w:sz w:val="20"/>
-              <w:szCs w:val="20"/>
-            </w:rPr>
-          </w:pPr>
-          <w:r>
-            <w:rPr>
-              <w:sz w:val="20"/>
-              <w:szCs w:val="20"/>
-            </w:rPr>
-            <w:t>{{DIR}}</w:t>
-          </w:r>
-        </w:p>
-        <w:p>
-          <w:pPr>
-            <w:rPr>
-              <w:sz w:val="20"/>
-              <w:szCs w:val="20"/>
-            </w:rPr>
-          </w:pPr>
-          <w:r>
-            <w:rPr>
-              <w:sz w:val="20"/>
-              <w:szCs w:val="20"/>
-            </w:rPr>
-            <w:t>{{CP</w:t>
-          </w:r>
-          <w:proofErr w:type="gramStart"/>
-          <w:r>
-            <w:rPr>
-              <w:sz w:val="20"/>
-              <w:szCs w:val="20"/>
-            </w:rPr>
-            <w:t>}}  {</w:t>
-          </w:r>
-          <w:proofErr w:type="gramEnd"/>
-          <w:r>
-            <w:rPr>
-              <w:sz w:val="20"/>
-              <w:szCs w:val="20"/>
-            </w:rPr>
-            <w:t>{POB}}</w:t>
-          </w:r>
-        </w:p>
-        <w:p>
-          <w:pPr>
-            <w:rPr>
-              <w:sz w:val="20"/>
-              <w:szCs w:val="20"/>
-            </w:rPr>
-          </w:pPr>
-          <w:r>
-            <w:rPr>
-              <w:sz w:val="20"/>
-              <w:szCs w:val="20"/>
-            </w:rPr>
-            <w:t>{{PRO}}</w:t>
-          </w:r>
-        </w:p>
-        <w:p>
-          <w:pPr>
-            <w:rPr>
-              <w:sz w:val="20"/>
-              <w:szCs w:val="20"/>
-            </w:rPr>
-          </w:pPr>
-          <w:r>
-            <w:rPr>
-              <w:sz w:val="20"/>
-              <w:szCs w:val="20"/>
-            </w:rPr>
-            <w:t>Tel.  {{TEL}}</w:t>
-          </w:r>
-        </w:p>
-        <w:p>
-          <w:r>
-            <w:rPr>
-              <w:sz w:val="20"/>
-              <w:szCs w:val="20"/>
-            </w:rPr>
-            <w:t>E-Mail.  {{MAIL}}</w:t>
-          </w:r>
-        </w:p>
       </w:tc>
     </w:tr>
   </w:tbl>
@@ -755,6 +791,11 @@
       <w:pStyle w:val="Encabezado"/>
     </w:pPr>
   </w:p>
+</w:hdr>
+</file>
+
+<file path=word/header3.xml><?xml version="1.0" encoding="utf-8"?>
+<w:hdr xmlns:wpc="http://schemas.microsoft.com/office/word/2010/wordprocessingCanvas" xmlns:cx="http://schemas.microsoft.com/office/drawing/2014/chartex" xmlns:cx1="http://schemas.microsoft.com/office/drawing/2015/9/8/chartex" xmlns:cx2="http://schemas.microsoft.com/office/drawing/2015/10/21/chartex" xmlns:cx3="http://schemas.microsoft.com/office/drawing/2016/5/9/chartex" xmlns:cx4="http://schemas.microsoft.com/office/drawing/2016/5/10/chartex" xmlns:cx5="http://schemas.microsoft.com/office/drawing/2016/5/11/chartex" xmlns:cx6="http://schemas.microsoft.com/office/drawing/2016/5/12/chartex" xmlns:cx7="http://schemas.microsoft.com/office/drawing/2016/5/13/chartex" xmlns:cx8="http://schemas.microsoft.com/office/drawing/2016/5/14/chartex" xmlns:mc="http://schemas.openxmlformats.org/markup-compatibility/2006" xmlns:aink="http://schemas.microsoft.com/office/drawing/2016/ink" xmlns:am3d="http://schemas.microsoft.com/office/drawing/2017/model3d" xmlns:o="urn:schemas-microsoft-com:office:office" xmlns:oel="http://schemas.microsoft.com/office/2019/extlst" xmlns:r="http://schemas.openxmlformats.org/officeDocument/2006/relationships" xmlns:m="http://schemas.openxmlformats.org/officeDocument/2006/math" xmlns:v="urn:schemas-microsoft-com:vml" xmlns:wp14="http://schemas.microsoft.com/office/word/2010/wordprocessingDrawing" xmlns:wp="http://schemas.openxmlformats.org/drawingml/2006/wordprocessingDrawing" xmlns:w10="urn:schemas-microsoft-com:office:word" xmlns:w="http://schemas.openxmlformats.org/wordprocessingml/2006/main" xmlns:w14="http://schemas.microsoft.com/office/word/2010/wordml" xmlns:w15="http://schemas.microsoft.com/office/word/2012/wordml" xmlns:w16cex="http://schemas.microsoft.com/office/word/2018/wordml/cex" xmlns:w16cid="http://schemas.microsoft.com/office/word/2016/wordml/cid" xmlns:w16="http://schemas.microsoft.com/office/word/2018/wordml" xmlns:w16sdtdh="http://schemas.microsoft.com/office/word/2020/wordml/sdtdatahash" xmlns:w16se="http://schemas.microsoft.com/office/word/2015/wordml/symex" xmlns:wpg="http://schemas.microsoft.com/office/word/2010/wordprocessingGroup" xmlns:wpi="http://schemas.microsoft.com/office/word/2010/wordprocessingInk" xmlns:wne="http://schemas.microsoft.com/office/word/2006/wordml" xmlns:wps="http://schemas.microsoft.com/office/word/2010/wordprocessingShape" mc:Ignorable="w14 w15 w16se w16cid w16 w16cex w16sdtdh wp14">
   <w:p>
     <w:pPr>
       <w:pStyle w:val="Encabezado"/>

</xml_diff>